<commit_message>
Fix: Make client version static for proper update detection
PROBLEM: window.APP_VERSION was being fetched from server and updated dynamically, which meant client version always matched server version - defeating the update detection.

SOLUTION: Use static '1.0.0' in both web and add-in HTML. The version is now truly 'baked in' at page load time.

Now when server version changes (e.g., 1.0.0  1.0.1), the banner will properly detect the mismatch and appear.

Also added manual test documentation.
</commit_message>
<xml_diff>
--- a/data/working-default/documents/default.docx
+++ b/data/working-default/documents/default.docx
@@ -125,6 +125,8 @@
         <w:spacing w:after="0" w:line="240" w:lineRule="auto"/>
         <w:rPr>
           <w:rFonts w:ascii="Times New Roman" w:eastAsia="Times New Roman" w:hAnsi="Times New Roman" w:cs="Times New Roman"/>
+          <w:sz w:val="22"/>
+          <w:szCs w:val="22"/>
         </w:rPr>
       </w:pPr>
     </w:p>
@@ -154,11 +156,15 @@
         <w:spacing w:after="0" w:line="240" w:lineRule="auto"/>
         <w:rPr>
           <w:rFonts w:ascii="Times New Roman" w:eastAsia="Times New Roman" w:hAnsi="Times New Roman" w:cs="Times New Roman"/>
+          <w:sz w:val="22"/>
+          <w:szCs w:val="22"/>
         </w:rPr>
       </w:pPr>
       <w:r>
         <w:rPr>
           <w:rFonts w:ascii="Times New Roman" w:eastAsia="Times New Roman" w:hAnsi="Times New Roman" w:cs="Times New Roman"/>
+          <w:sz w:val="22"/>
+          <w:szCs w:val="22"/>
         </w:rPr>
         <w:t xml:space="preserve">Government employees deserve </w:t>
       </w:r>
@@ -166,6 +172,8 @@
         <w:r>
           <w:rPr>
             <w:rFonts w:ascii="Times New Roman" w:eastAsia="Times New Roman" w:hAnsi="Times New Roman" w:cs="Times New Roman"/>
+            <w:sz w:val="22"/>
+            <w:szCs w:val="22"/>
           </w:rPr>
           <w:t xml:space="preserve">the best possible </w:t>
         </w:r>
@@ -173,9 +181,21 @@
       <w:r>
         <w:rPr>
           <w:rFonts w:ascii="Times New Roman" w:eastAsia="Times New Roman" w:hAnsi="Times New Roman" w:cs="Times New Roman"/>
-        </w:rPr>
-        <w:t>tools to do their jobs;</w:t>
+          <w:sz w:val="22"/>
+          <w:szCs w:val="22"/>
+        </w:rPr>
+        <w:t xml:space="preserve">tools to do their </w:t>
       </w:r>
+      <w:proofErr w:type="gramStart"/>
+      <w:r>
+        <w:rPr>
+          <w:rFonts w:ascii="Times New Roman" w:eastAsia="Times New Roman" w:hAnsi="Times New Roman" w:cs="Times New Roman"/>
+          <w:sz w:val="22"/>
+          <w:szCs w:val="22"/>
+        </w:rPr>
+        <w:t>jobs;</w:t>
+      </w:r>
+      <w:proofErr w:type="gramEnd"/>
     </w:p>
     <w:p>
       <w:pPr>
@@ -186,11 +206,15 @@
         <w:spacing w:after="0" w:line="240" w:lineRule="auto"/>
         <w:rPr>
           <w:rFonts w:ascii="Times New Roman" w:eastAsia="Times New Roman" w:hAnsi="Times New Roman" w:cs="Times New Roman"/>
+          <w:sz w:val="22"/>
+          <w:szCs w:val="22"/>
         </w:rPr>
       </w:pPr>
       <w:r>
         <w:rPr>
           <w:rFonts w:ascii="Times New Roman" w:eastAsia="Times New Roman" w:hAnsi="Times New Roman" w:cs="Times New Roman"/>
+          <w:sz w:val="22"/>
+          <w:szCs w:val="22"/>
         </w:rPr>
         <w:t>This MOU establishes a mutual commitment to design, build, and deploy the best contract system ever conceived, a system that will:</w:t>
       </w:r>
@@ -204,11 +228,15 @@
         <w:spacing w:after="0" w:line="240" w:lineRule="auto"/>
         <w:rPr>
           <w:rFonts w:ascii="Times New Roman" w:eastAsia="Times New Roman" w:hAnsi="Times New Roman" w:cs="Times New Roman"/>
+          <w:sz w:val="22"/>
+          <w:szCs w:val="22"/>
         </w:rPr>
       </w:pPr>
       <w:r>
         <w:rPr>
           <w:rFonts w:ascii="Times New Roman" w:eastAsia="Times New Roman" w:hAnsi="Times New Roman" w:cs="Times New Roman"/>
+          <w:sz w:val="22"/>
+          <w:szCs w:val="22"/>
         </w:rPr>
         <w:t xml:space="preserve">Eliminate </w:t>
       </w:r>
@@ -216,6 +244,8 @@
         <w:r>
           <w:rPr>
             <w:rFonts w:ascii="Times New Roman" w:eastAsia="Times New Roman" w:hAnsi="Times New Roman" w:cs="Times New Roman"/>
+            <w:sz w:val="22"/>
+            <w:szCs w:val="22"/>
           </w:rPr>
           <w:delText xml:space="preserve">attachment </w:delText>
         </w:r>
@@ -224,6 +254,8 @@
         <w:r>
           <w:rPr>
             <w:rFonts w:ascii="Times New Roman" w:eastAsia="Times New Roman" w:hAnsi="Times New Roman" w:cs="Times New Roman"/>
+            <w:sz w:val="22"/>
+            <w:szCs w:val="22"/>
           </w:rPr>
           <w:t xml:space="preserve">any </w:t>
         </w:r>
@@ -231,6 +263,8 @@
       <w:r>
         <w:rPr>
           <w:rFonts w:ascii="Times New Roman" w:eastAsia="Times New Roman" w:hAnsi="Times New Roman" w:cs="Times New Roman"/>
+          <w:sz w:val="22"/>
+          <w:szCs w:val="22"/>
         </w:rPr>
         <w:t>confusion and “Final_Final_</w:t>
       </w:r>
@@ -238,6 +272,8 @@
       <w:r>
         <w:rPr>
           <w:rFonts w:ascii="Times New Roman" w:eastAsia="Times New Roman" w:hAnsi="Times New Roman" w:cs="Times New Roman"/>
+          <w:sz w:val="22"/>
+          <w:szCs w:val="22"/>
         </w:rPr>
         <w:t>UseThisOne</w:t>
       </w:r>
@@ -245,18 +281,27 @@
       <w:r>
         <w:rPr>
           <w:rStyle w:val="CommentReference"/>
+        </w:rPr>
+        <w:commentReference w:id="3"/>
+      </w:r>
+      <w:r>
+        <w:rPr>
           <w:rFonts w:ascii="Times New Roman" w:eastAsia="Times New Roman" w:hAnsi="Times New Roman" w:cs="Times New Roman"/>
           <w:sz w:val="22"/>
           <w:szCs w:val="22"/>
         </w:rPr>
-        <w:commentReference w:id="3"/>
+        <w:t>.docx</w:t>
       </w:r>
+      <w:proofErr w:type="gramStart"/>
       <w:r>
         <w:rPr>
           <w:rFonts w:ascii="Times New Roman" w:eastAsia="Times New Roman" w:hAnsi="Times New Roman" w:cs="Times New Roman"/>
-        </w:rPr>
-        <w:t>.docx”;</w:t>
+          <w:sz w:val="22"/>
+          <w:szCs w:val="22"/>
+        </w:rPr>
+        <w:t>”;</w:t>
       </w:r>
+      <w:proofErr w:type="gramEnd"/>
     </w:p>
     <w:p>
       <w:pPr>
@@ -267,11 +312,15 @@
         <w:spacing w:after="0" w:line="240" w:lineRule="auto"/>
         <w:rPr>
           <w:rFonts w:ascii="Times New Roman" w:eastAsia="Times New Roman" w:hAnsi="Times New Roman" w:cs="Times New Roman"/>
+          <w:sz w:val="22"/>
+          <w:szCs w:val="22"/>
         </w:rPr>
       </w:pPr>
       <w:r>
         <w:rPr>
           <w:rFonts w:ascii="Times New Roman" w:eastAsia="Times New Roman" w:hAnsi="Times New Roman" w:cs="Times New Roman"/>
+          <w:sz w:val="22"/>
+          <w:szCs w:val="22"/>
         </w:rPr>
         <w:t>Deliver modern redlining, AI-powered assistance, and seamless collaboration;</w:t>
       </w:r>
@@ -285,14 +334,28 @@
         <w:spacing w:after="0" w:line="240" w:lineRule="auto"/>
         <w:rPr>
           <w:rFonts w:ascii="Times New Roman" w:eastAsia="Times New Roman" w:hAnsi="Times New Roman" w:cs="Times New Roman"/>
+          <w:sz w:val="22"/>
+          <w:szCs w:val="22"/>
         </w:rPr>
       </w:pPr>
       <w:r>
         <w:rPr>
           <w:rFonts w:ascii="Times New Roman" w:eastAsia="Times New Roman" w:hAnsi="Times New Roman" w:cs="Times New Roman"/>
-        </w:rPr>
-        <w:t>Allow procurement professionals to reclaim precious hours previously lost to formatting;</w:t>
+          <w:sz w:val="22"/>
+          <w:szCs w:val="22"/>
+        </w:rPr>
+        <w:t xml:space="preserve">Allow procurement professionals to reclaim precious hours previously lost to </w:t>
       </w:r>
+      <w:proofErr w:type="gramStart"/>
+      <w:r>
+        <w:rPr>
+          <w:rFonts w:ascii="Times New Roman" w:eastAsia="Times New Roman" w:hAnsi="Times New Roman" w:cs="Times New Roman"/>
+          <w:sz w:val="22"/>
+          <w:szCs w:val="22"/>
+        </w:rPr>
+        <w:t>formatting;</w:t>
+      </w:r>
+      <w:proofErr w:type="gramEnd"/>
     </w:p>
     <w:p>
       <w:pPr>
@@ -307,14 +370,36 @@
       <w:r>
         <w:rPr>
           <w:rFonts w:ascii="Times New Roman" w:hAnsi="Times New Roman" w:cs="Times New Roman"/>
+          <w:sz w:val="22"/>
+          <w:szCs w:val="22"/>
         </w:rPr>
         <w:br/>
       </w:r>
       <w:r>
         <w:rPr>
           <w:rFonts w:ascii="Times New Roman" w:eastAsia="Times New Roman" w:hAnsi="Times New Roman" w:cs="Times New Roman"/>
-        </w:rPr>
-        <w:t>NOW, THERETWO, THERETHREE, AND THEREFOUR, the parties agree to the following:</w:t>
+          <w:sz w:val="22"/>
+          <w:szCs w:val="22"/>
+        </w:rPr>
+        <w:t xml:space="preserve">NOW, THERETWO, THERETHREE, AND THEREFOUR, the parties agree </w:t>
+      </w:r>
+      <w:proofErr w:type="gramStart"/>
+      <w:r>
+        <w:rPr>
+          <w:rFonts w:ascii="Times New Roman" w:eastAsia="Times New Roman" w:hAnsi="Times New Roman" w:cs="Times New Roman"/>
+          <w:sz w:val="22"/>
+          <w:szCs w:val="22"/>
+        </w:rPr>
+        <w:t>to</w:t>
+      </w:r>
+      <w:proofErr w:type="gramEnd"/>
+      <w:r>
+        <w:rPr>
+          <w:rFonts w:ascii="Times New Roman" w:eastAsia="Times New Roman" w:hAnsi="Times New Roman" w:cs="Times New Roman"/>
+          <w:sz w:val="22"/>
+          <w:szCs w:val="22"/>
+        </w:rPr>
+        <w:t xml:space="preserve"> the following:</w:t>
       </w:r>
       <w:r>
         <w:rPr>
@@ -347,11 +432,15 @@
         <w:spacing w:after="0" w:line="240" w:lineRule="auto"/>
         <w:rPr>
           <w:rFonts w:ascii="Times New Roman" w:hAnsi="Times New Roman" w:cs="Times New Roman"/>
+          <w:sz w:val="22"/>
+          <w:szCs w:val="22"/>
         </w:rPr>
       </w:pPr>
       <w:r>
         <w:rPr>
           <w:rFonts w:ascii="Times New Roman" w:eastAsia="Times New Roman" w:hAnsi="Times New Roman" w:cs="Times New Roman"/>
+          <w:sz w:val="22"/>
+          <w:szCs w:val="22"/>
         </w:rPr>
         <w:t>This is our best estimate, and we will update it as we make progress.</w:t>
       </w:r>
@@ -784,13 +873,23 @@
                 <w:szCs w:val="22"/>
               </w:rPr>
             </w:pPr>
-            <w:r>
-              <w:rPr>
-                <w:rFonts w:ascii="Times New Roman" w:eastAsia="Times New Roman" w:hAnsi="Times New Roman" w:cs="Times New Roman"/>
-                <w:sz w:val="22"/>
-                <w:szCs w:val="22"/>
-              </w:rPr>
-              <w:t>Bare-bones redline experience that works within OpenGov</w:t>
+            <w:proofErr w:type="gramStart"/>
+            <w:r>
+              <w:rPr>
+                <w:rFonts w:ascii="Times New Roman" w:eastAsia="Times New Roman" w:hAnsi="Times New Roman" w:cs="Times New Roman"/>
+                <w:sz w:val="22"/>
+                <w:szCs w:val="22"/>
+              </w:rPr>
+              <w:t>Bare-bones</w:t>
+            </w:r>
+            <w:proofErr w:type="gramEnd"/>
+            <w:r>
+              <w:rPr>
+                <w:rFonts w:ascii="Times New Roman" w:eastAsia="Times New Roman" w:hAnsi="Times New Roman" w:cs="Times New Roman"/>
+                <w:sz w:val="22"/>
+                <w:szCs w:val="22"/>
+              </w:rPr>
+              <w:t xml:space="preserve"> redline experience that works within OpenGov</w:t>
             </w:r>
           </w:p>
         </w:tc>
@@ -1439,17 +1538,23 @@
         <w:spacing w:after="0" w:line="240" w:lineRule="auto"/>
         <w:rPr>
           <w:rFonts w:ascii="Times New Roman" w:eastAsia="Times New Roman" w:hAnsi="Times New Roman" w:cs="Times New Roman"/>
+          <w:sz w:val="22"/>
+          <w:szCs w:val="22"/>
         </w:rPr>
       </w:pPr>
       <w:r>
         <w:rPr>
           <w:rFonts w:ascii="Times New Roman" w:eastAsia="Times New Roman" w:hAnsi="Times New Roman" w:cs="Times New Roman"/>
+          <w:sz w:val="22"/>
+          <w:szCs w:val="22"/>
         </w:rPr>
         <w:t>Please share it</w:t>
       </w:r>
       <w:r>
         <w:rPr>
           <w:rFonts w:ascii="Times New Roman" w:eastAsia="Times New Roman" w:hAnsi="Times New Roman" w:cs="Times New Roman"/>
+          <w:sz w:val="22"/>
+          <w:szCs w:val="22"/>
         </w:rPr>
         <w:t xml:space="preserve"> </w:t>
       </w:r>
@@ -1459,6 +1564,8 @@
             <w:rStyle w:val="Hyperlink"/>
             <w:rFonts w:ascii="Times New Roman" w:eastAsia="Times New Roman" w:hAnsi="Times New Roman" w:cs="Times New Roman"/>
             <w:color w:val="0563C1"/>
+            <w:sz w:val="22"/>
+            <w:szCs w:val="22"/>
           </w:rPr>
           <w:t xml:space="preserve"> please</w:t>
         </w:r>
@@ -1466,6 +1573,8 @@
       <w:r>
         <w:rPr>
           <w:rFonts w:ascii="Times New Roman" w:eastAsia="Times New Roman" w:hAnsi="Times New Roman" w:cs="Times New Roman"/>
+          <w:sz w:val="22"/>
+          <w:szCs w:val="22"/>
         </w:rPr>
         <w:t xml:space="preserve">! Or email us: </w:t>
       </w:r>
@@ -1474,6 +1583,8 @@
           <w:rPr>
             <w:rStyle w:val="Hyperlink"/>
             <w:rFonts w:ascii="Times New Roman" w:eastAsia="Times New Roman" w:hAnsi="Times New Roman" w:cs="Times New Roman"/>
+            <w:sz w:val="22"/>
+            <w:szCs w:val="22"/>
           </w:rPr>
           <w:t>msorkin@opengov.com</w:t>
         </w:r>
@@ -1481,6 +1592,8 @@
       <w:r>
         <w:rPr>
           <w:rFonts w:ascii="Times New Roman" w:eastAsia="Times New Roman" w:hAnsi="Times New Roman" w:cs="Times New Roman"/>
+          <w:sz w:val="22"/>
+          <w:szCs w:val="22"/>
         </w:rPr>
         <w:t xml:space="preserve"> and </w:t>
       </w:r>
@@ -1489,6 +1602,8 @@
           <w:rPr>
             <w:rStyle w:val="Hyperlink"/>
             <w:rFonts w:ascii="Times New Roman" w:eastAsia="Times New Roman" w:hAnsi="Times New Roman" w:cs="Times New Roman"/>
+            <w:sz w:val="22"/>
+            <w:szCs w:val="22"/>
           </w:rPr>
           <w:t>jehlers@opengov.com</w:t>
         </w:r>
@@ -1496,12 +1611,16 @@
       <w:r>
         <w:rPr>
           <w:rFonts w:ascii="Times New Roman" w:eastAsia="Times New Roman" w:hAnsi="Times New Roman" w:cs="Times New Roman"/>
+          <w:sz w:val="22"/>
+          <w:szCs w:val="22"/>
         </w:rPr>
         <w:t>.</w:t>
       </w:r>
       <w:r>
         <w:rPr>
           <w:rFonts w:ascii="Times New Roman" w:eastAsia="Times New Roman" w:hAnsi="Times New Roman" w:cs="Times New Roman"/>
+          <w:sz w:val="22"/>
+          <w:szCs w:val="22"/>
         </w:rPr>
         <w:tab/>
       </w:r>
@@ -1545,25 +1664,51 @@
         <w:spacing w:after="0" w:line="240" w:lineRule="auto"/>
         <w:rPr>
           <w:rFonts w:ascii="Times New Roman" w:eastAsia="Times New Roman" w:hAnsi="Times New Roman" w:cs="Times New Roman"/>
+          <w:sz w:val="22"/>
+          <w:szCs w:val="22"/>
         </w:rPr>
       </w:pPr>
       <w:r>
         <w:rPr>
           <w:rFonts w:ascii="Times New Roman" w:eastAsia="Times New Roman" w:hAnsi="Times New Roman" w:cs="Times New Roman"/>
-        </w:rPr>
-        <w:t xml:space="preserve">Note this is a tentative plan, and we will modify it as we make progress in order to speed up and better align with </w:t>
+          <w:sz w:val="22"/>
+          <w:szCs w:val="22"/>
+        </w:rPr>
+        <w:t xml:space="preserve">Note this is a tentative plan, and we will modify it as we make progress </w:t>
+      </w:r>
+      <w:proofErr w:type="gramStart"/>
+      <w:r>
+        <w:rPr>
+          <w:rFonts w:ascii="Times New Roman" w:eastAsia="Times New Roman" w:hAnsi="Times New Roman" w:cs="Times New Roman"/>
+          <w:sz w:val="22"/>
+          <w:szCs w:val="22"/>
+        </w:rPr>
+        <w:t>in order to</w:t>
+      </w:r>
+      <w:proofErr w:type="gramEnd"/>
+      <w:r>
+        <w:rPr>
+          <w:rFonts w:ascii="Times New Roman" w:eastAsia="Times New Roman" w:hAnsi="Times New Roman" w:cs="Times New Roman"/>
+          <w:sz w:val="22"/>
+          <w:szCs w:val="22"/>
+        </w:rPr>
+        <w:t xml:space="preserve"> speed up and better align with </w:t>
       </w:r>
       <w:r>
         <w:rPr>
           <w:rFonts w:ascii="Times New Roman" w:eastAsia="Times New Roman" w:hAnsi="Times New Roman" w:cs="Times New Roman"/>
           <w:b/>
           <w:bCs/>
+          <w:sz w:val="22"/>
+          <w:szCs w:val="22"/>
         </w:rPr>
         <w:t xml:space="preserve">C.O.N.T.R.A.C.T.’s </w:t>
       </w:r>
       <w:r>
         <w:rPr>
           <w:rFonts w:ascii="Times New Roman" w:eastAsia="Times New Roman" w:hAnsi="Times New Roman" w:cs="Times New Roman"/>
+          <w:sz w:val="22"/>
+          <w:szCs w:val="22"/>
         </w:rPr>
         <w:t>expectations.</w:t>
       </w:r>
@@ -1573,6 +1718,8 @@
         <w:spacing w:after="0" w:line="240" w:lineRule="auto"/>
         <w:rPr>
           <w:rFonts w:ascii="Times New Roman" w:eastAsia="Times New Roman" w:hAnsi="Times New Roman" w:cs="Times New Roman"/>
+          <w:sz w:val="22"/>
+          <w:szCs w:val="22"/>
         </w:rPr>
       </w:pPr>
     </w:p>
@@ -1581,11 +1728,15 @@
         <w:spacing w:after="0" w:line="240" w:lineRule="auto"/>
         <w:rPr>
           <w:rFonts w:ascii="Times New Roman" w:hAnsi="Times New Roman" w:cs="Times New Roman"/>
+          <w:sz w:val="22"/>
+          <w:szCs w:val="22"/>
         </w:rPr>
       </w:pPr>
       <w:r>
         <w:rPr>
           <w:rFonts w:ascii="Times New Roman" w:eastAsia="Times New Roman" w:hAnsi="Times New Roman" w:cs="Times New Roman"/>
+          <w:sz w:val="22"/>
+          <w:szCs w:val="22"/>
         </w:rPr>
         <w:t>In addition, please be clear that we will *not* execute a full transition away from the existing experience until we have migrated all key functionality, such as template automation, as well as porting over current templates.</w:t>
       </w:r>
@@ -2490,7 +2641,7 @@
               <w:bottom w:val="single" w:sz="4" w:space="0" w:color="000000"/>
               <w:right w:val="single" w:sz="4" w:space="0" w:color="000000"/>
             </w:tcBorders>
-            <w:shd w:val="clear" w:color="auto" w:fill="E7E6E6" w:themeFill="background2"/>
+            <w:shd w:val="clear" w:color="auto" w:fill="E8E8E8" w:themeFill="background2"/>
             <w:tcMar>
               <w:top w:w="0" w:type="dxa"/>
               <w:left w:w="120" w:type="dxa"/>
@@ -3236,7 +3387,87 @@
                 <w:szCs w:val="22"/>
                 <w:lang w:val="fr-FR"/>
               </w:rPr>
-              <w:t>AI dashboard (track changes, comments, etc)</w:t>
+              <w:t xml:space="preserve">AI </w:t>
+            </w:r>
+            <w:proofErr w:type="spellStart"/>
+            <w:r>
+              <w:rPr>
+                <w:rFonts w:ascii="Times New Roman" w:eastAsia="Times New Roman" w:hAnsi="Times New Roman" w:cs="Times New Roman"/>
+                <w:sz w:val="22"/>
+                <w:szCs w:val="22"/>
+                <w:lang w:val="fr-FR"/>
+              </w:rPr>
+              <w:t>dashboard</w:t>
+            </w:r>
+            <w:proofErr w:type="spellEnd"/>
+            <w:r>
+              <w:rPr>
+                <w:rFonts w:ascii="Times New Roman" w:eastAsia="Times New Roman" w:hAnsi="Times New Roman" w:cs="Times New Roman"/>
+                <w:sz w:val="22"/>
+                <w:szCs w:val="22"/>
+                <w:lang w:val="fr-FR"/>
+              </w:rPr>
+              <w:t xml:space="preserve"> (</w:t>
+            </w:r>
+            <w:proofErr w:type="spellStart"/>
+            <w:r>
+              <w:rPr>
+                <w:rFonts w:ascii="Times New Roman" w:eastAsia="Times New Roman" w:hAnsi="Times New Roman" w:cs="Times New Roman"/>
+                <w:sz w:val="22"/>
+                <w:szCs w:val="22"/>
+                <w:lang w:val="fr-FR"/>
+              </w:rPr>
+              <w:t>track</w:t>
+            </w:r>
+            <w:proofErr w:type="spellEnd"/>
+            <w:r>
+              <w:rPr>
+                <w:rFonts w:ascii="Times New Roman" w:eastAsia="Times New Roman" w:hAnsi="Times New Roman" w:cs="Times New Roman"/>
+                <w:sz w:val="22"/>
+                <w:szCs w:val="22"/>
+                <w:lang w:val="fr-FR"/>
+              </w:rPr>
+              <w:t xml:space="preserve"> changes, </w:t>
+            </w:r>
+            <w:proofErr w:type="spellStart"/>
+            <w:r>
+              <w:rPr>
+                <w:rFonts w:ascii="Times New Roman" w:eastAsia="Times New Roman" w:hAnsi="Times New Roman" w:cs="Times New Roman"/>
+                <w:sz w:val="22"/>
+                <w:szCs w:val="22"/>
+                <w:lang w:val="fr-FR"/>
+              </w:rPr>
+              <w:t>comments</w:t>
+            </w:r>
+            <w:proofErr w:type="spellEnd"/>
+            <w:r>
+              <w:rPr>
+                <w:rFonts w:ascii="Times New Roman" w:eastAsia="Times New Roman" w:hAnsi="Times New Roman" w:cs="Times New Roman"/>
+                <w:sz w:val="22"/>
+                <w:szCs w:val="22"/>
+                <w:lang w:val="fr-FR"/>
+              </w:rPr>
+              <w:t xml:space="preserve">, </w:t>
+            </w:r>
+            <w:proofErr w:type="spellStart"/>
+            <w:r>
+              <w:rPr>
+                <w:rFonts w:ascii="Times New Roman" w:eastAsia="Times New Roman" w:hAnsi="Times New Roman" w:cs="Times New Roman"/>
+                <w:sz w:val="22"/>
+                <w:szCs w:val="22"/>
+                <w:lang w:val="fr-FR"/>
+              </w:rPr>
+              <w:t>etc</w:t>
+            </w:r>
+            <w:proofErr w:type="spellEnd"/>
+            <w:r>
+              <w:rPr>
+                <w:rFonts w:ascii="Times New Roman" w:eastAsia="Times New Roman" w:hAnsi="Times New Roman" w:cs="Times New Roman"/>
+                <w:sz w:val="22"/>
+                <w:szCs w:val="22"/>
+                <w:lang w:val="fr-FR"/>
+              </w:rPr>
+              <w:t>)</w:t>
             </w:r>
           </w:p>
         </w:tc>
@@ -3409,8 +3640,9 @@
                 <w:szCs w:val="22"/>
                 <w:lang w:val="fr-FR"/>
               </w:rPr>
-              <w:t>AI version com</w:t>
-            </w:r>
+              <w:t xml:space="preserve">AI version </w:t>
+            </w:r>
+            <w:proofErr w:type="spellStart"/>
             <w:r>
               <w:rPr>
                 <w:rFonts w:ascii="Times New Roman" w:eastAsia="Times New Roman" w:hAnsi="Times New Roman" w:cs="Times New Roman"/>
@@ -3418,6 +3650,15 @@
                 <w:szCs w:val="22"/>
                 <w:lang w:val="fr-FR"/>
               </w:rPr>
+              <w:t>com</w:t>
+            </w:r>
+            <w:r>
+              <w:rPr>
+                <w:rFonts w:ascii="Times New Roman" w:eastAsia="Times New Roman" w:hAnsi="Times New Roman" w:cs="Times New Roman"/>
+                <w:sz w:val="22"/>
+                <w:szCs w:val="22"/>
+                <w:lang w:val="fr-FR"/>
+              </w:rPr>
               <w:t>p</w:t>
             </w:r>
             <w:r>
@@ -3438,6 +3679,7 @@
               </w:rPr>
               <w:t>rison</w:t>
             </w:r>
+            <w:proofErr w:type="spellEnd"/>
           </w:p>
         </w:tc>
         <w:tc>
@@ -3758,7 +4000,7 @@
               <w:bottom w:val="single" w:sz="4" w:space="0" w:color="000000"/>
               <w:right w:val="single" w:sz="4" w:space="0" w:color="000000"/>
             </w:tcBorders>
-            <w:shd w:val="clear" w:color="auto" w:fill="E7E6E6" w:themeFill="background2"/>
+            <w:shd w:val="clear" w:color="auto" w:fill="E8E8E8" w:themeFill="background2"/>
             <w:tcMar>
               <w:top w:w="0" w:type="dxa"/>
               <w:left w:w="120" w:type="dxa"/>
@@ -4493,7 +4735,7 @@
               <w:bottom w:val="single" w:sz="4" w:space="0" w:color="000000"/>
               <w:right w:val="single" w:sz="4" w:space="0" w:color="000000"/>
             </w:tcBorders>
-            <w:shd w:val="clear" w:color="auto" w:fill="E7E6E6" w:themeFill="background2"/>
+            <w:shd w:val="clear" w:color="auto" w:fill="E8E8E8" w:themeFill="background2"/>
             <w:tcMar>
               <w:top w:w="0" w:type="dxa"/>
               <w:left w:w="120" w:type="dxa"/>
@@ -4907,33 +5149,55 @@
         <w:spacing w:after="0" w:line="240" w:lineRule="auto"/>
         <w:rPr>
           <w:rFonts w:ascii="Times New Roman" w:eastAsia="Times New Roman" w:hAnsi="Times New Roman" w:cs="Times New Roman"/>
+          <w:sz w:val="22"/>
+          <w:szCs w:val="22"/>
         </w:rPr>
       </w:pPr>
       <w:r>
         <w:rPr>
           <w:rFonts w:ascii="Times New Roman" w:eastAsia="Times New Roman" w:hAnsi="Times New Roman" w:cs="Times New Roman"/>
+          <w:sz w:val="22"/>
+          <w:szCs w:val="22"/>
         </w:rPr>
         <w:t xml:space="preserve">Got </w:t>
       </w:r>
       <w:r>
         <w:rPr>
           <w:rFonts w:ascii="Times New Roman" w:eastAsia="Times New Roman" w:hAnsi="Times New Roman" w:cs="Times New Roman"/>
+          <w:sz w:val="22"/>
+          <w:szCs w:val="22"/>
         </w:rPr>
         <w:t xml:space="preserve">any feedback? I’d love to </w:t>
       </w:r>
       <w:hyperlink r:id="rId12">
+        <w:proofErr w:type="spellStart"/>
         <w:r>
           <w:rPr>
             <w:rStyle w:val="Hyperlink"/>
             <w:rFonts w:ascii="Times New Roman" w:eastAsia="Times New Roman" w:hAnsi="Times New Roman" w:cs="Times New Roman"/>
             <w:color w:val="0563C1"/>
+            <w:sz w:val="22"/>
+            <w:szCs w:val="22"/>
           </w:rPr>
-          <w:t>here it, right hear please</w:t>
+          <w:t>here</w:t>
+        </w:r>
+        <w:proofErr w:type="spellEnd"/>
+        <w:r>
+          <w:rPr>
+            <w:rStyle w:val="Hyperlink"/>
+            <w:rFonts w:ascii="Times New Roman" w:eastAsia="Times New Roman" w:hAnsi="Times New Roman" w:cs="Times New Roman"/>
+            <w:color w:val="0563C1"/>
+            <w:sz w:val="22"/>
+            <w:szCs w:val="22"/>
+          </w:rPr>
+          <w:t xml:space="preserve"> it, right hear please</w:t>
         </w:r>
       </w:hyperlink>
       <w:r>
         <w:rPr>
           <w:rFonts w:ascii="Times New Roman" w:eastAsia="Times New Roman" w:hAnsi="Times New Roman" w:cs="Times New Roman"/>
+          <w:sz w:val="22"/>
+          <w:szCs w:val="22"/>
         </w:rPr>
         <w:t>.</w:t>
       </w:r>
@@ -4942,11 +5206,15 @@
       <w:pPr>
         <w:rPr>
           <w:rFonts w:ascii="Times New Roman" w:eastAsia="Times New Roman" w:hAnsi="Times New Roman" w:cs="Times New Roman"/>
+          <w:sz w:val="22"/>
+          <w:szCs w:val="22"/>
         </w:rPr>
       </w:pPr>
       <w:r>
         <w:rPr>
           <w:rFonts w:ascii="Times New Roman" w:eastAsia="Times New Roman" w:hAnsi="Times New Roman" w:cs="Times New Roman"/>
+          <w:sz w:val="22"/>
+          <w:szCs w:val="22"/>
         </w:rPr>
         <w:br w:type="page"/>
       </w:r>
@@ -4975,6 +5243,8 @@
         <w:spacing w:after="0" w:line="240" w:lineRule="auto"/>
         <w:rPr>
           <w:rFonts w:ascii="Times New Roman" w:hAnsi="Times New Roman" w:cs="Times New Roman"/>
+          <w:sz w:val="22"/>
+          <w:szCs w:val="22"/>
         </w:rPr>
       </w:pPr>
     </w:p>
@@ -4983,11 +5253,15 @@
         <w:spacing w:after="0" w:line="240" w:lineRule="auto"/>
         <w:rPr>
           <w:rFonts w:ascii="Times New Roman" w:hAnsi="Times New Roman" w:cs="Times New Roman"/>
+          <w:sz w:val="22"/>
+          <w:szCs w:val="22"/>
         </w:rPr>
       </w:pPr>
       <w:r>
         <w:rPr>
           <w:rFonts w:ascii="Times New Roman" w:hAnsi="Times New Roman" w:cs="Times New Roman"/>
+          <w:sz w:val="22"/>
+          <w:szCs w:val="22"/>
         </w:rPr>
         <w:t>IN WITNESS WHEREOF, the Parties have executed this Memorandum of Understanding with hope, humor, and high expectations.</w:t>
       </w:r>
@@ -4997,6 +5271,8 @@
         <w:spacing w:after="0" w:line="240" w:lineRule="auto"/>
         <w:rPr>
           <w:rFonts w:ascii="Times New Roman" w:hAnsi="Times New Roman" w:cs="Times New Roman"/>
+          <w:sz w:val="22"/>
+          <w:szCs w:val="22"/>
         </w:rPr>
       </w:pPr>
     </w:p>
@@ -5005,6 +5281,8 @@
         <w:spacing w:after="0" w:line="240" w:lineRule="auto"/>
         <w:rPr>
           <w:rFonts w:ascii="Times New Roman" w:hAnsi="Times New Roman" w:cs="Times New Roman"/>
+          <w:sz w:val="22"/>
+          <w:szCs w:val="22"/>
         </w:rPr>
       </w:pPr>
     </w:p>
@@ -5039,6 +5317,8 @@
               <w:spacing w:after="0" w:line="240" w:lineRule="auto"/>
               <w:rPr>
                 <w:rFonts w:ascii="Times New Roman" w:hAnsi="Times New Roman" w:cs="Times New Roman"/>
+                <w:sz w:val="22"/>
+                <w:szCs w:val="22"/>
               </w:rPr>
             </w:pPr>
             <w:r>
@@ -5046,6 +5326,8 @@
                 <w:rFonts w:ascii="Times New Roman" w:hAnsi="Times New Roman" w:cs="Times New Roman"/>
                 <w:b/>
                 <w:bCs/>
+                <w:sz w:val="22"/>
+                <w:szCs w:val="22"/>
               </w:rPr>
               <w:t>OpenGov, Inc.</w:t>
             </w:r>
@@ -5063,6 +5345,8 @@
               <w:ind w:right="-2585"/>
               <w:rPr>
                 <w:rFonts w:ascii="Times New Roman" w:hAnsi="Times New Roman" w:cs="Times New Roman"/>
+                <w:sz w:val="22"/>
+                <w:szCs w:val="22"/>
               </w:rPr>
             </w:pPr>
             <w:r>
@@ -5070,6 +5354,8 @@
                 <w:rFonts w:ascii="Times New Roman" w:hAnsi="Times New Roman" w:cs="Times New Roman"/>
                 <w:b/>
                 <w:bCs/>
+                <w:sz w:val="22"/>
+                <w:szCs w:val="22"/>
               </w:rPr>
               <w:t>C.O.N.T.R.A.C.T.</w:t>
             </w:r>
@@ -5093,6 +5379,8 @@
                 <w:rFonts w:ascii="Times New Roman" w:hAnsi="Times New Roman" w:cs="Times New Roman"/>
                 <w:i/>
                 <w:iCs/>
+                <w:sz w:val="22"/>
+                <w:szCs w:val="22"/>
               </w:rPr>
             </w:pPr>
             <w:r>
@@ -5100,18 +5388,24 @@
                 <w:rFonts w:ascii="Times New Roman" w:hAnsi="Times New Roman" w:cs="Times New Roman"/>
                 <w:i/>
                 <w:iCs/>
+                <w:sz w:val="22"/>
+                <w:szCs w:val="22"/>
               </w:rPr>
               <w:t>Signature:</w:t>
             </w:r>
             <w:r>
               <w:rPr>
                 <w:rFonts w:ascii="Times New Roman" w:hAnsi="Times New Roman" w:cs="Times New Roman"/>
+                <w:sz w:val="22"/>
+                <w:szCs w:val="22"/>
               </w:rPr>
               <w:t xml:space="preserve"> _____________</w:t>
             </w:r>
             <w:r>
               <w:rPr>
                 <w:rFonts w:ascii="Times New Roman" w:hAnsi="Times New Roman" w:cs="Times New Roman"/>
+                <w:sz w:val="22"/>
+                <w:szCs w:val="22"/>
               </w:rPr>
               <w:t>_________</w:t>
             </w:r>
@@ -5123,6 +5417,8 @@
                 <w:rFonts w:ascii="Times New Roman" w:hAnsi="Times New Roman" w:cs="Times New Roman"/>
                 <w:i/>
                 <w:iCs/>
+                <w:sz w:val="22"/>
+                <w:szCs w:val="22"/>
               </w:rPr>
             </w:pPr>
             <w:r>
@@ -5130,6 +5426,8 @@
                 <w:rFonts w:ascii="Times New Roman" w:hAnsi="Times New Roman" w:cs="Times New Roman"/>
                 <w:i/>
                 <w:iCs/>
+                <w:sz w:val="22"/>
+                <w:szCs w:val="22"/>
               </w:rPr>
               <w:t>Date</w:t>
             </w:r>
@@ -5138,18 +5436,24 @@
                 <w:rFonts w:ascii="Times New Roman" w:hAnsi="Times New Roman" w:cs="Times New Roman"/>
                 <w:i/>
                 <w:iCs/>
+                <w:sz w:val="22"/>
+                <w:szCs w:val="22"/>
               </w:rPr>
               <w:t>:</w:t>
             </w:r>
             <w:r>
               <w:rPr>
                 <w:rFonts w:ascii="Times New Roman" w:hAnsi="Times New Roman" w:cs="Times New Roman"/>
+                <w:sz w:val="22"/>
+                <w:szCs w:val="22"/>
               </w:rPr>
               <w:t xml:space="preserve"> _____________</w:t>
             </w:r>
             <w:r>
               <w:rPr>
                 <w:rFonts w:ascii="Times New Roman" w:hAnsi="Times New Roman" w:cs="Times New Roman"/>
+                <w:sz w:val="22"/>
+                <w:szCs w:val="22"/>
               </w:rPr>
               <w:t>_____________</w:t>
             </w:r>
@@ -5159,6 +5463,8 @@
               <w:spacing w:after="0" w:line="240" w:lineRule="auto"/>
               <w:rPr>
                 <w:rFonts w:ascii="Times New Roman" w:hAnsi="Times New Roman" w:cs="Times New Roman"/>
+                <w:sz w:val="22"/>
+                <w:szCs w:val="22"/>
               </w:rPr>
             </w:pPr>
             <w:r>
@@ -5166,32 +5472,53 @@
                 <w:rFonts w:ascii="Times New Roman" w:hAnsi="Times New Roman" w:cs="Times New Roman"/>
                 <w:i/>
                 <w:iCs/>
+                <w:sz w:val="22"/>
+                <w:szCs w:val="22"/>
               </w:rPr>
               <w:t>Name:</w:t>
             </w:r>
             <w:r>
               <w:rPr>
                 <w:rFonts w:ascii="Times New Roman" w:hAnsi="Times New Roman" w:cs="Times New Roman"/>
+                <w:sz w:val="22"/>
+                <w:szCs w:val="22"/>
               </w:rPr>
               <w:t xml:space="preserve"> _</w:t>
             </w:r>
             <w:r>
               <w:rPr>
                 <w:rFonts w:ascii="Times New Roman" w:hAnsi="Times New Roman" w:cs="Times New Roman"/>
+                <w:sz w:val="22"/>
+                <w:szCs w:val="22"/>
                 <w:u w:val="single"/>
               </w:rPr>
-              <w:t>Yuri Lee Laffed</w:t>
-            </w:r>
-            <w:r>
-              <w:rPr>
-                <w:rFonts w:ascii="Times New Roman" w:hAnsi="Times New Roman" w:cs="Times New Roman"/>
+              <w:t xml:space="preserve">Yuri Lee </w:t>
+            </w:r>
+            <w:proofErr w:type="spellStart"/>
+            <w:r>
+              <w:rPr>
+                <w:rFonts w:ascii="Times New Roman" w:hAnsi="Times New Roman" w:cs="Times New Roman"/>
+                <w:sz w:val="22"/>
+                <w:szCs w:val="22"/>
                 <w:u w:val="single"/>
               </w:rPr>
+              <w:t>Laffed</w:t>
+            </w:r>
+            <w:proofErr w:type="spellEnd"/>
+            <w:r>
+              <w:rPr>
+                <w:rFonts w:ascii="Times New Roman" w:hAnsi="Times New Roman" w:cs="Times New Roman"/>
+                <w:sz w:val="22"/>
+                <w:szCs w:val="22"/>
+                <w:u w:val="single"/>
+              </w:rPr>
               <w:t>____________</w:t>
             </w:r>
             <w:r>
               <w:rPr>
                 <w:rFonts w:ascii="Times New Roman" w:hAnsi="Times New Roman" w:cs="Times New Roman"/>
+                <w:sz w:val="22"/>
+                <w:szCs w:val="22"/>
               </w:rPr>
               <w:t>______________</w:t>
             </w:r>
@@ -5210,6 +5537,8 @@
                 <w:rFonts w:ascii="Times New Roman" w:hAnsi="Times New Roman" w:cs="Times New Roman"/>
                 <w:i/>
                 <w:iCs/>
+                <w:sz w:val="22"/>
+                <w:szCs w:val="22"/>
               </w:rPr>
             </w:pPr>
             <w:r>
@@ -5217,18 +5546,24 @@
                 <w:rFonts w:ascii="Times New Roman" w:hAnsi="Times New Roman" w:cs="Times New Roman"/>
                 <w:i/>
                 <w:iCs/>
+                <w:sz w:val="22"/>
+                <w:szCs w:val="22"/>
               </w:rPr>
               <w:t>Signature:</w:t>
             </w:r>
             <w:r>
               <w:rPr>
                 <w:rFonts w:ascii="Times New Roman" w:hAnsi="Times New Roman" w:cs="Times New Roman"/>
+                <w:sz w:val="22"/>
+                <w:szCs w:val="22"/>
               </w:rPr>
               <w:t xml:space="preserve"> _____________</w:t>
             </w:r>
             <w:r>
               <w:rPr>
                 <w:rFonts w:ascii="Times New Roman" w:hAnsi="Times New Roman" w:cs="Times New Roman"/>
+                <w:sz w:val="22"/>
+                <w:szCs w:val="22"/>
               </w:rPr>
               <w:t>_________</w:t>
             </w:r>
@@ -5240,6 +5575,8 @@
                 <w:rFonts w:ascii="Times New Roman" w:hAnsi="Times New Roman" w:cs="Times New Roman"/>
                 <w:i/>
                 <w:iCs/>
+                <w:sz w:val="22"/>
+                <w:szCs w:val="22"/>
               </w:rPr>
             </w:pPr>
             <w:r>
@@ -5247,6 +5584,8 @@
                 <w:rFonts w:ascii="Times New Roman" w:hAnsi="Times New Roman" w:cs="Times New Roman"/>
                 <w:i/>
                 <w:iCs/>
+                <w:sz w:val="22"/>
+                <w:szCs w:val="22"/>
               </w:rPr>
               <w:t>Date</w:t>
             </w:r>
@@ -5255,18 +5594,24 @@
                 <w:rFonts w:ascii="Times New Roman" w:hAnsi="Times New Roman" w:cs="Times New Roman"/>
                 <w:i/>
                 <w:iCs/>
+                <w:sz w:val="22"/>
+                <w:szCs w:val="22"/>
               </w:rPr>
               <w:t>:</w:t>
             </w:r>
             <w:r>
               <w:rPr>
                 <w:rFonts w:ascii="Times New Roman" w:hAnsi="Times New Roman" w:cs="Times New Roman"/>
+                <w:sz w:val="22"/>
+                <w:szCs w:val="22"/>
               </w:rPr>
               <w:t xml:space="preserve"> _____________</w:t>
             </w:r>
             <w:r>
               <w:rPr>
                 <w:rFonts w:ascii="Times New Roman" w:hAnsi="Times New Roman" w:cs="Times New Roman"/>
+                <w:sz w:val="22"/>
+                <w:szCs w:val="22"/>
               </w:rPr>
               <w:t>_____________</w:t>
             </w:r>
@@ -5277,6 +5622,8 @@
               <w:ind w:right="-2585"/>
               <w:rPr>
                 <w:rFonts w:ascii="Times New Roman" w:hAnsi="Times New Roman" w:cs="Times New Roman"/>
+                <w:sz w:val="22"/>
+                <w:szCs w:val="22"/>
               </w:rPr>
             </w:pPr>
             <w:r>
@@ -5284,32 +5631,53 @@
                 <w:rFonts w:ascii="Times New Roman" w:hAnsi="Times New Roman" w:cs="Times New Roman"/>
                 <w:i/>
                 <w:iCs/>
+                <w:sz w:val="22"/>
+                <w:szCs w:val="22"/>
               </w:rPr>
               <w:t>Name:</w:t>
             </w:r>
             <w:r>
               <w:rPr>
                 <w:rFonts w:ascii="Times New Roman" w:hAnsi="Times New Roman" w:cs="Times New Roman"/>
+                <w:sz w:val="22"/>
+                <w:szCs w:val="22"/>
               </w:rPr>
               <w:t xml:space="preserve"> </w:t>
             </w:r>
             <w:r>
               <w:rPr>
                 <w:rFonts w:ascii="Times New Roman" w:hAnsi="Times New Roman" w:cs="Times New Roman"/>
+                <w:sz w:val="22"/>
+                <w:szCs w:val="22"/>
                 <w:u w:val="single"/>
               </w:rPr>
-              <w:t>Kahn T. Rhhacked</w:t>
-            </w:r>
-            <w:r>
-              <w:rPr>
-                <w:rFonts w:ascii="Times New Roman" w:hAnsi="Times New Roman" w:cs="Times New Roman"/>
+              <w:t xml:space="preserve">Kahn T. </w:t>
+            </w:r>
+            <w:proofErr w:type="spellStart"/>
+            <w:r>
+              <w:rPr>
+                <w:rFonts w:ascii="Times New Roman" w:hAnsi="Times New Roman" w:cs="Times New Roman"/>
+                <w:sz w:val="22"/>
+                <w:szCs w:val="22"/>
                 <w:u w:val="single"/>
               </w:rPr>
+              <w:t>Rhhacked</w:t>
+            </w:r>
+            <w:proofErr w:type="spellEnd"/>
+            <w:r>
+              <w:rPr>
+                <w:rFonts w:ascii="Times New Roman" w:hAnsi="Times New Roman" w:cs="Times New Roman"/>
+                <w:sz w:val="22"/>
+                <w:szCs w:val="22"/>
+                <w:u w:val="single"/>
+              </w:rPr>
               <w:t>__________</w:t>
             </w:r>
             <w:r>
               <w:rPr>
                 <w:rFonts w:ascii="Times New Roman" w:hAnsi="Times New Roman" w:cs="Times New Roman"/>
+                <w:sz w:val="22"/>
+                <w:szCs w:val="22"/>
               </w:rPr>
               <w:t>__________________</w:t>
             </w:r>
@@ -5331,6 +5699,8 @@
               <w:spacing w:after="0" w:line="240" w:lineRule="auto"/>
               <w:rPr>
                 <w:rFonts w:ascii="Times New Roman" w:hAnsi="Times New Roman" w:cs="Times New Roman"/>
+                <w:sz w:val="22"/>
+                <w:szCs w:val="22"/>
               </w:rPr>
             </w:pPr>
             <w:r>
@@ -5338,18 +5708,24 @@
                 <w:rFonts w:ascii="Times New Roman" w:hAnsi="Times New Roman" w:cs="Times New Roman"/>
                 <w:i/>
                 <w:iCs/>
+                <w:sz w:val="22"/>
+                <w:szCs w:val="22"/>
               </w:rPr>
               <w:t>Title:</w:t>
             </w:r>
             <w:r>
               <w:rPr>
                 <w:rFonts w:ascii="Times New Roman" w:hAnsi="Times New Roman" w:cs="Times New Roman"/>
+                <w:sz w:val="22"/>
+                <w:szCs w:val="22"/>
               </w:rPr>
               <w:t xml:space="preserve"> </w:t>
             </w:r>
             <w:r>
               <w:rPr>
                 <w:rFonts w:ascii="Times New Roman" w:hAnsi="Times New Roman" w:cs="Times New Roman"/>
+                <w:sz w:val="22"/>
+                <w:szCs w:val="22"/>
                 <w:u w:val="single"/>
               </w:rPr>
               <w:t>Builder of Dreams and Databases</w:t>
@@ -5368,6 +5744,8 @@
               <w:ind w:right="-2585"/>
               <w:rPr>
                 <w:rFonts w:ascii="Times New Roman" w:hAnsi="Times New Roman" w:cs="Times New Roman"/>
+                <w:sz w:val="22"/>
+                <w:szCs w:val="22"/>
               </w:rPr>
             </w:pPr>
             <w:r>
@@ -5375,18 +5753,24 @@
                 <w:rFonts w:ascii="Times New Roman" w:hAnsi="Times New Roman" w:cs="Times New Roman"/>
                 <w:i/>
                 <w:iCs/>
+                <w:sz w:val="22"/>
+                <w:szCs w:val="22"/>
               </w:rPr>
               <w:t>Title:</w:t>
             </w:r>
             <w:r>
               <w:rPr>
                 <w:rFonts w:ascii="Times New Roman" w:hAnsi="Times New Roman" w:cs="Times New Roman"/>
+                <w:sz w:val="22"/>
+                <w:szCs w:val="22"/>
               </w:rPr>
               <w:t xml:space="preserve"> </w:t>
             </w:r>
             <w:r>
               <w:rPr>
                 <w:rFonts w:ascii="Times New Roman" w:hAnsi="Times New Roman" w:cs="Times New Roman"/>
+                <w:sz w:val="22"/>
+                <w:szCs w:val="22"/>
                 <w:u w:val="single"/>
               </w:rPr>
               <w:t>Junior Obstreperous Advisor___</w:t>
@@ -5400,6 +5784,8 @@
         <w:spacing w:after="0" w:line="240" w:lineRule="auto"/>
         <w:rPr>
           <w:rFonts w:ascii="Times New Roman" w:hAnsi="Times New Roman" w:cs="Times New Roman"/>
+          <w:sz w:val="22"/>
+          <w:szCs w:val="22"/>
         </w:rPr>
       </w:pPr>
     </w:p>
@@ -5435,6 +5821,8 @@
                 <w:rFonts w:ascii="Times New Roman" w:hAnsi="Times New Roman" w:cs="Times New Roman"/>
                 <w:i/>
                 <w:iCs/>
+                <w:sz w:val="22"/>
+                <w:szCs w:val="22"/>
               </w:rPr>
             </w:pPr>
             <w:r>
@@ -5442,18 +5830,24 @@
                 <w:rFonts w:ascii="Times New Roman" w:hAnsi="Times New Roman" w:cs="Times New Roman"/>
                 <w:i/>
                 <w:iCs/>
+                <w:sz w:val="22"/>
+                <w:szCs w:val="22"/>
               </w:rPr>
               <w:t>Signature:</w:t>
             </w:r>
             <w:r>
               <w:rPr>
                 <w:rFonts w:ascii="Times New Roman" w:hAnsi="Times New Roman" w:cs="Times New Roman"/>
+                <w:sz w:val="22"/>
+                <w:szCs w:val="22"/>
               </w:rPr>
               <w:t xml:space="preserve"> _____________</w:t>
             </w:r>
             <w:r>
               <w:rPr>
                 <w:rFonts w:ascii="Times New Roman" w:hAnsi="Times New Roman" w:cs="Times New Roman"/>
+                <w:sz w:val="22"/>
+                <w:szCs w:val="22"/>
               </w:rPr>
               <w:t>_________</w:t>
             </w:r>
@@ -5465,6 +5859,8 @@
                 <w:rFonts w:ascii="Times New Roman" w:hAnsi="Times New Roman" w:cs="Times New Roman"/>
                 <w:i/>
                 <w:iCs/>
+                <w:sz w:val="22"/>
+                <w:szCs w:val="22"/>
               </w:rPr>
             </w:pPr>
             <w:r>
@@ -5472,6 +5868,8 @@
                 <w:rFonts w:ascii="Times New Roman" w:hAnsi="Times New Roman" w:cs="Times New Roman"/>
                 <w:i/>
                 <w:iCs/>
+                <w:sz w:val="22"/>
+                <w:szCs w:val="22"/>
               </w:rPr>
               <w:t>Date</w:t>
             </w:r>
@@ -5480,18 +5878,24 @@
                 <w:rFonts w:ascii="Times New Roman" w:hAnsi="Times New Roman" w:cs="Times New Roman"/>
                 <w:i/>
                 <w:iCs/>
+                <w:sz w:val="22"/>
+                <w:szCs w:val="22"/>
               </w:rPr>
               <w:t>:</w:t>
             </w:r>
             <w:r>
               <w:rPr>
                 <w:rFonts w:ascii="Times New Roman" w:hAnsi="Times New Roman" w:cs="Times New Roman"/>
+                <w:sz w:val="22"/>
+                <w:szCs w:val="22"/>
               </w:rPr>
               <w:t xml:space="preserve"> _____________</w:t>
             </w:r>
             <w:r>
               <w:rPr>
                 <w:rFonts w:ascii="Times New Roman" w:hAnsi="Times New Roman" w:cs="Times New Roman"/>
+                <w:sz w:val="22"/>
+                <w:szCs w:val="22"/>
               </w:rPr>
               <w:t>_____________</w:t>
             </w:r>
@@ -5501,6 +5905,8 @@
               <w:spacing w:after="0" w:line="240" w:lineRule="auto"/>
               <w:rPr>
                 <w:rFonts w:ascii="Times New Roman" w:hAnsi="Times New Roman" w:cs="Times New Roman"/>
+                <w:sz w:val="22"/>
+                <w:szCs w:val="22"/>
               </w:rPr>
             </w:pPr>
             <w:r>
@@ -5508,18 +5914,24 @@
                 <w:rFonts w:ascii="Times New Roman" w:hAnsi="Times New Roman" w:cs="Times New Roman"/>
                 <w:i/>
                 <w:iCs/>
+                <w:sz w:val="22"/>
+                <w:szCs w:val="22"/>
               </w:rPr>
               <w:t>Name:</w:t>
             </w:r>
             <w:r>
               <w:rPr>
                 <w:rFonts w:ascii="Times New Roman" w:hAnsi="Times New Roman" w:cs="Times New Roman"/>
+                <w:sz w:val="22"/>
+                <w:szCs w:val="22"/>
               </w:rPr>
               <w:t xml:space="preserve"> _</w:t>
             </w:r>
             <w:r>
               <w:rPr>
                 <w:rFonts w:ascii="Times New Roman" w:hAnsi="Times New Roman" w:cs="Times New Roman"/>
+                <w:sz w:val="22"/>
+                <w:szCs w:val="22"/>
                 <w:u w:val="single"/>
               </w:rPr>
               <w:t>Hugh R. Ewe______________</w:t>
@@ -5527,6 +5939,8 @@
             <w:r>
               <w:rPr>
                 <w:rFonts w:ascii="Times New Roman" w:hAnsi="Times New Roman" w:cs="Times New Roman"/>
+                <w:sz w:val="22"/>
+                <w:szCs w:val="22"/>
               </w:rPr>
               <w:t>______________</w:t>
             </w:r>
@@ -5548,6 +5962,8 @@
               <w:spacing w:after="0" w:line="240" w:lineRule="auto"/>
               <w:rPr>
                 <w:rFonts w:ascii="Times New Roman" w:hAnsi="Times New Roman" w:cs="Times New Roman"/>
+                <w:sz w:val="22"/>
+                <w:szCs w:val="22"/>
               </w:rPr>
             </w:pPr>
             <w:r>
@@ -5555,18 +5971,24 @@
                 <w:rFonts w:ascii="Times New Roman" w:hAnsi="Times New Roman" w:cs="Times New Roman"/>
                 <w:i/>
                 <w:iCs/>
+                <w:sz w:val="22"/>
+                <w:szCs w:val="22"/>
               </w:rPr>
               <w:t>Title:</w:t>
             </w:r>
             <w:r>
               <w:rPr>
                 <w:rFonts w:ascii="Times New Roman" w:hAnsi="Times New Roman" w:cs="Times New Roman"/>
+                <w:sz w:val="22"/>
+                <w:szCs w:val="22"/>
               </w:rPr>
               <w:t xml:space="preserve"> </w:t>
             </w:r>
             <w:r>
               <w:rPr>
                 <w:rFonts w:ascii="Times New Roman" w:hAnsi="Times New Roman" w:cs="Times New Roman"/>
+                <w:sz w:val="22"/>
+                <w:szCs w:val="22"/>
                 <w:u w:val="single"/>
               </w:rPr>
               <w:t>Head of Identity Verification</w:t>
@@ -5580,6 +6002,8 @@
         <w:spacing w:after="0" w:line="240" w:lineRule="auto"/>
         <w:rPr>
           <w:rFonts w:ascii="Times New Roman" w:hAnsi="Times New Roman" w:cs="Times New Roman"/>
+          <w:sz w:val="22"/>
+          <w:szCs w:val="22"/>
         </w:rPr>
       </w:pPr>
     </w:p>
@@ -5615,6 +6039,8 @@
                 <w:rFonts w:ascii="Times New Roman" w:hAnsi="Times New Roman" w:cs="Times New Roman"/>
                 <w:i/>
                 <w:iCs/>
+                <w:sz w:val="22"/>
+                <w:szCs w:val="22"/>
               </w:rPr>
             </w:pPr>
             <w:r>
@@ -5622,18 +6048,24 @@
                 <w:rFonts w:ascii="Times New Roman" w:hAnsi="Times New Roman" w:cs="Times New Roman"/>
                 <w:i/>
                 <w:iCs/>
+                <w:sz w:val="22"/>
+                <w:szCs w:val="22"/>
               </w:rPr>
               <w:t>Signature:</w:t>
             </w:r>
             <w:r>
               <w:rPr>
                 <w:rFonts w:ascii="Times New Roman" w:hAnsi="Times New Roman" w:cs="Times New Roman"/>
+                <w:sz w:val="22"/>
+                <w:szCs w:val="22"/>
               </w:rPr>
               <w:t xml:space="preserve"> _____________</w:t>
             </w:r>
             <w:r>
               <w:rPr>
                 <w:rFonts w:ascii="Times New Roman" w:hAnsi="Times New Roman" w:cs="Times New Roman"/>
+                <w:sz w:val="22"/>
+                <w:szCs w:val="22"/>
               </w:rPr>
               <w:t>_________</w:t>
             </w:r>
@@ -5645,6 +6077,8 @@
                 <w:rFonts w:ascii="Times New Roman" w:hAnsi="Times New Roman" w:cs="Times New Roman"/>
                 <w:i/>
                 <w:iCs/>
+                <w:sz w:val="22"/>
+                <w:szCs w:val="22"/>
               </w:rPr>
             </w:pPr>
             <w:r>
@@ -5652,6 +6086,8 @@
                 <w:rFonts w:ascii="Times New Roman" w:hAnsi="Times New Roman" w:cs="Times New Roman"/>
                 <w:i/>
                 <w:iCs/>
+                <w:sz w:val="22"/>
+                <w:szCs w:val="22"/>
               </w:rPr>
               <w:t>Date</w:t>
             </w:r>
@@ -5660,18 +6096,24 @@
                 <w:rFonts w:ascii="Times New Roman" w:hAnsi="Times New Roman" w:cs="Times New Roman"/>
                 <w:i/>
                 <w:iCs/>
+                <w:sz w:val="22"/>
+                <w:szCs w:val="22"/>
               </w:rPr>
               <w:t>:</w:t>
             </w:r>
             <w:r>
               <w:rPr>
                 <w:rFonts w:ascii="Times New Roman" w:hAnsi="Times New Roman" w:cs="Times New Roman"/>
+                <w:sz w:val="22"/>
+                <w:szCs w:val="22"/>
               </w:rPr>
               <w:t xml:space="preserve"> _____________</w:t>
             </w:r>
             <w:r>
               <w:rPr>
                 <w:rFonts w:ascii="Times New Roman" w:hAnsi="Times New Roman" w:cs="Times New Roman"/>
+                <w:sz w:val="22"/>
+                <w:szCs w:val="22"/>
               </w:rPr>
               <w:t>_____________</w:t>
             </w:r>
@@ -5681,6 +6123,8 @@
               <w:spacing w:after="0" w:line="240" w:lineRule="auto"/>
               <w:rPr>
                 <w:rFonts w:ascii="Times New Roman" w:hAnsi="Times New Roman" w:cs="Times New Roman"/>
+                <w:sz w:val="22"/>
+                <w:szCs w:val="22"/>
               </w:rPr>
             </w:pPr>
             <w:r>
@@ -5688,25 +6132,44 @@
                 <w:rFonts w:ascii="Times New Roman" w:hAnsi="Times New Roman" w:cs="Times New Roman"/>
                 <w:i/>
                 <w:iCs/>
+                <w:sz w:val="22"/>
+                <w:szCs w:val="22"/>
               </w:rPr>
               <w:t>Name:</w:t>
             </w:r>
             <w:r>
               <w:rPr>
                 <w:rFonts w:ascii="Times New Roman" w:hAnsi="Times New Roman" w:cs="Times New Roman"/>
+                <w:sz w:val="22"/>
+                <w:szCs w:val="22"/>
               </w:rPr>
               <w:t xml:space="preserve"> _</w:t>
             </w:r>
-            <w:r>
-              <w:rPr>
-                <w:rFonts w:ascii="Times New Roman" w:hAnsi="Times New Roman" w:cs="Times New Roman"/>
+            <w:proofErr w:type="spellStart"/>
+            <w:r>
+              <w:rPr>
+                <w:rFonts w:ascii="Times New Roman" w:hAnsi="Times New Roman" w:cs="Times New Roman"/>
+                <w:sz w:val="22"/>
+                <w:szCs w:val="22"/>
                 <w:u w:val="single"/>
               </w:rPr>
-              <w:t>Gettysburger King__________</w:t>
-            </w:r>
-            <w:r>
-              <w:rPr>
-                <w:rFonts w:ascii="Times New Roman" w:hAnsi="Times New Roman" w:cs="Times New Roman"/>
+              <w:t>Gettysburger</w:t>
+            </w:r>
+            <w:proofErr w:type="spellEnd"/>
+            <w:r>
+              <w:rPr>
+                <w:rFonts w:ascii="Times New Roman" w:hAnsi="Times New Roman" w:cs="Times New Roman"/>
+                <w:sz w:val="22"/>
+                <w:szCs w:val="22"/>
+                <w:u w:val="single"/>
+              </w:rPr>
+              <w:t xml:space="preserve"> King__________</w:t>
+            </w:r>
+            <w:r>
+              <w:rPr>
+                <w:rFonts w:ascii="Times New Roman" w:hAnsi="Times New Roman" w:cs="Times New Roman"/>
+                <w:sz w:val="22"/>
+                <w:szCs w:val="22"/>
               </w:rPr>
               <w:t>______________</w:t>
             </w:r>
@@ -5728,6 +6191,8 @@
               <w:spacing w:after="0" w:line="240" w:lineRule="auto"/>
               <w:rPr>
                 <w:rFonts w:ascii="Times New Roman" w:hAnsi="Times New Roman" w:cs="Times New Roman"/>
+                <w:sz w:val="22"/>
+                <w:szCs w:val="22"/>
               </w:rPr>
             </w:pPr>
             <w:r>
@@ -5735,18 +6200,24 @@
                 <w:rFonts w:ascii="Times New Roman" w:hAnsi="Times New Roman" w:cs="Times New Roman"/>
                 <w:i/>
                 <w:iCs/>
+                <w:sz w:val="22"/>
+                <w:szCs w:val="22"/>
               </w:rPr>
               <w:t>Title:</w:t>
             </w:r>
             <w:r>
               <w:rPr>
                 <w:rFonts w:ascii="Times New Roman" w:hAnsi="Times New Roman" w:cs="Times New Roman"/>
+                <w:sz w:val="22"/>
+                <w:szCs w:val="22"/>
               </w:rPr>
               <w:t xml:space="preserve"> </w:t>
             </w:r>
             <w:r>
               <w:rPr>
                 <w:rFonts w:ascii="Times New Roman" w:hAnsi="Times New Roman" w:cs="Times New Roman"/>
+                <w:sz w:val="22"/>
+                <w:szCs w:val="22"/>
                 <w:u w:val="single"/>
               </w:rPr>
               <w:t>Secretary of Whoppers United</w:t>
@@ -5754,6 +6225,8 @@
             <w:r>
               <w:rPr>
                 <w:rFonts w:ascii="Times New Roman" w:hAnsi="Times New Roman" w:cs="Times New Roman"/>
+                <w:sz w:val="22"/>
+                <w:szCs w:val="22"/>
                 <w:u w:val="single"/>
               </w:rPr>
               <w:t>___</w:t>
@@ -5796,7 +6269,7 @@
 
 <file path=word/commentsExtended.xml><?xml version="1.0" encoding="utf-8"?>
 <w15:commentsEx xmlns:wpc="http://schemas.microsoft.com/office/word/2010/wordprocessingCanvas" xmlns:cx="http://schemas.microsoft.com/office/drawing/2014/chartex" xmlns:cx1="http://schemas.microsoft.com/office/drawing/2015/9/8/chartex" xmlns:cx2="http://schemas.microsoft.com/office/drawing/2015/10/21/chartex" xmlns:cx3="http://schemas.microsoft.com/office/drawing/2016/5/9/chartex" xmlns:cx4="http://schemas.microsoft.com/office/drawing/2016/5/10/chartex" xmlns:cx5="http://schemas.microsoft.com/office/drawing/2016/5/11/chartex" xmlns:cx6="http://schemas.microsoft.com/office/drawing/2016/5/12/chartex" xmlns:cx7="http://schemas.microsoft.com/office/drawing/2016/5/13/chartex" xmlns:cx8="http://schemas.microsoft.com/office/drawing/2016/5/14/chartex" xmlns:mc="http://schemas.openxmlformats.org/markup-compatibility/2006" xmlns:aink="http://schemas.microsoft.com/office/drawing/2016/ink" xmlns:am3d="http://schemas.microsoft.com/office/drawing/2017/model3d" xmlns:o="urn:schemas-microsoft-com:office:office" xmlns:oel="http://schemas.microsoft.com/office/2019/extlst" xmlns:r="http://schemas.openxmlformats.org/officeDocument/2006/relationships" xmlns:m="http://schemas.openxmlformats.org/officeDocument/2006/math" xmlns:v="urn:schemas-microsoft-com:vml" xmlns:wp14="http://schemas.microsoft.com/office/word/2010/wordprocessingDrawing" xmlns:wp="http://schemas.openxmlformats.org/drawingml/2006/wordprocessingDrawing" xmlns:w10="urn:schemas-microsoft-com:office:word" xmlns:w="http://schemas.openxmlformats.org/wordprocessingml/2006/main" xmlns:w14="http://schemas.microsoft.com/office/word/2010/wordml" xmlns:w15="http://schemas.microsoft.com/office/word/2012/wordml" xmlns:w16cex="http://schemas.microsoft.com/office/word/2018/wordml/cex" xmlns:w16cid="http://schemas.microsoft.com/office/word/2016/wordml/cid" xmlns:w16="http://schemas.microsoft.com/office/word/2018/wordml" xmlns:w16du="http://schemas.microsoft.com/office/word/2023/wordml/word16du" xmlns:w16sdtdh="http://schemas.microsoft.com/office/word/2020/wordml/sdtdatahash" xmlns:w16sdtfl="http://schemas.microsoft.com/office/word/2024/wordml/sdtformatlock" xmlns:w16se="http://schemas.microsoft.com/office/word/2015/wordml/symex" xmlns:wpg="http://schemas.microsoft.com/office/word/2010/wordprocessingGroup" xmlns:wpi="http://schemas.microsoft.com/office/word/2010/wordprocessingInk" xmlns:wne="http://schemas.microsoft.com/office/word/2006/wordml" xmlns:wps="http://schemas.microsoft.com/office/word/2010/wordprocessingShape" mc:Ignorable="w14 w15 w16se w16cid w16 w16cex w16sdtdh w16sdtfl w16du wp14">
-  <w15:commentEx w15:paraId="25BA724B" w15:done="0"/>
+  <w15:commentEx w15:paraId="6EF22AC7" w15:done="0"/>
 </w15:commentsEx>
 </file>
 
@@ -5808,7 +6281,7 @@
 
 <file path=word/commentsIds.xml><?xml version="1.0" encoding="utf-8"?>
 <w16cid:commentsIds xmlns:wpc="http://schemas.microsoft.com/office/word/2010/wordprocessingCanvas" xmlns:cx="http://schemas.microsoft.com/office/drawing/2014/chartex" xmlns:cx1="http://schemas.microsoft.com/office/drawing/2015/9/8/chartex" xmlns:cx2="http://schemas.microsoft.com/office/drawing/2015/10/21/chartex" xmlns:cx3="http://schemas.microsoft.com/office/drawing/2016/5/9/chartex" xmlns:cx4="http://schemas.microsoft.com/office/drawing/2016/5/10/chartex" xmlns:cx5="http://schemas.microsoft.com/office/drawing/2016/5/11/chartex" xmlns:cx6="http://schemas.microsoft.com/office/drawing/2016/5/12/chartex" xmlns:cx7="http://schemas.microsoft.com/office/drawing/2016/5/13/chartex" xmlns:cx8="http://schemas.microsoft.com/office/drawing/2016/5/14/chartex" xmlns:mc="http://schemas.openxmlformats.org/markup-compatibility/2006" xmlns:aink="http://schemas.microsoft.com/office/drawing/2016/ink" xmlns:am3d="http://schemas.microsoft.com/office/drawing/2017/model3d" xmlns:o="urn:schemas-microsoft-com:office:office" xmlns:oel="http://schemas.microsoft.com/office/2019/extlst" xmlns:r="http://schemas.openxmlformats.org/officeDocument/2006/relationships" xmlns:m="http://schemas.openxmlformats.org/officeDocument/2006/math" xmlns:v="urn:schemas-microsoft-com:vml" xmlns:wp14="http://schemas.microsoft.com/office/word/2010/wordprocessingDrawing" xmlns:wp="http://schemas.openxmlformats.org/drawingml/2006/wordprocessingDrawing" xmlns:w10="urn:schemas-microsoft-com:office:word" xmlns:w="http://schemas.openxmlformats.org/wordprocessingml/2006/main" xmlns:w14="http://schemas.microsoft.com/office/word/2010/wordml" xmlns:w15="http://schemas.microsoft.com/office/word/2012/wordml" xmlns:w16cex="http://schemas.microsoft.com/office/word/2018/wordml/cex" xmlns:w16cid="http://schemas.microsoft.com/office/word/2016/wordml/cid" xmlns:w16="http://schemas.microsoft.com/office/word/2018/wordml" xmlns:w16du="http://schemas.microsoft.com/office/word/2023/wordml/word16du" xmlns:w16sdtdh="http://schemas.microsoft.com/office/word/2020/wordml/sdtdatahash" xmlns:w16sdtfl="http://schemas.microsoft.com/office/word/2024/wordml/sdtformatlock" xmlns:w16se="http://schemas.microsoft.com/office/word/2015/wordml/symex" xmlns:wpg="http://schemas.microsoft.com/office/word/2010/wordprocessingGroup" xmlns:wpi="http://schemas.microsoft.com/office/word/2010/wordprocessingInk" xmlns:wne="http://schemas.microsoft.com/office/word/2006/wordml" xmlns:wps="http://schemas.microsoft.com/office/word/2010/wordprocessingShape" mc:Ignorable="w14 w15 w16se w16cid w16 w16cex w16sdtdh w16sdtfl w16du wp14">
-  <w16cid:commentId w16cid:paraId="25BA724B" w16cid:durableId="16436A25"/>
+  <w16cid:commentId w16cid:paraId="6EF22AC7" w16cid:durableId="16436A25"/>
 </w16cid:commentsIds>
 </file>
 
@@ -5979,14 +6452,16 @@
     <w:rPrDefault>
       <w:rPr>
         <w:rFonts w:asciiTheme="minorHAnsi" w:eastAsiaTheme="minorHAnsi" w:hAnsiTheme="minorHAnsi" w:cstheme="minorBidi"/>
-        <w:sz w:val="22"/>
-        <w:szCs w:val="22"/>
+        <w:kern w:val="2"/>
+        <w:sz w:val="24"/>
+        <w:szCs w:val="24"/>
         <w:lang w:val="en-US" w:eastAsia="en-US" w:bidi="ar-SA"/>
+        <w14:ligatures w14:val="standardContextual"/>
       </w:rPr>
     </w:rPrDefault>
     <w:pPrDefault>
       <w:pPr>
-        <w:spacing w:after="160" w:line="259" w:lineRule="auto"/>
+        <w:spacing w:after="160" w:line="278" w:lineRule="auto"/>
       </w:pPr>
     </w:pPrDefault>
   </w:docDefaults>
@@ -6372,6 +6847,205 @@
     <w:name w:val="Normal"/>
     <w:qFormat/>
   </w:style>
+  <w:style w:type="paragraph" w:styleId="Heading1">
+    <w:name w:val="heading 1"/>
+    <w:basedOn w:val="Normal"/>
+    <w:next w:val="Normal"/>
+    <w:link w:val="Heading1Char"/>
+    <w:uiPriority w:val="9"/>
+    <w:qFormat/>
+    <w:rsid w:val="008261BB"/>
+    <w:pPr>
+      <w:keepNext/>
+      <w:keepLines/>
+      <w:spacing w:before="360" w:after="80"/>
+      <w:outlineLvl w:val="0"/>
+    </w:pPr>
+    <w:rPr>
+      <w:rFonts w:asciiTheme="majorHAnsi" w:eastAsiaTheme="majorEastAsia" w:hAnsiTheme="majorHAnsi" w:cstheme="majorBidi"/>
+      <w:color w:val="0F4761" w:themeColor="accent1" w:themeShade="BF"/>
+      <w:sz w:val="40"/>
+      <w:szCs w:val="40"/>
+    </w:rPr>
+  </w:style>
+  <w:style w:type="paragraph" w:styleId="Heading2">
+    <w:name w:val="heading 2"/>
+    <w:basedOn w:val="Normal"/>
+    <w:next w:val="Normal"/>
+    <w:link w:val="Heading2Char"/>
+    <w:uiPriority w:val="9"/>
+    <w:semiHidden/>
+    <w:unhideWhenUsed/>
+    <w:qFormat/>
+    <w:rsid w:val="008261BB"/>
+    <w:pPr>
+      <w:keepNext/>
+      <w:keepLines/>
+      <w:spacing w:before="160" w:after="80"/>
+      <w:outlineLvl w:val="1"/>
+    </w:pPr>
+    <w:rPr>
+      <w:rFonts w:asciiTheme="majorHAnsi" w:eastAsiaTheme="majorEastAsia" w:hAnsiTheme="majorHAnsi" w:cstheme="majorBidi"/>
+      <w:color w:val="0F4761" w:themeColor="accent1" w:themeShade="BF"/>
+      <w:sz w:val="32"/>
+      <w:szCs w:val="32"/>
+    </w:rPr>
+  </w:style>
+  <w:style w:type="paragraph" w:styleId="Heading3">
+    <w:name w:val="heading 3"/>
+    <w:basedOn w:val="Normal"/>
+    <w:next w:val="Normal"/>
+    <w:link w:val="Heading3Char"/>
+    <w:uiPriority w:val="9"/>
+    <w:semiHidden/>
+    <w:unhideWhenUsed/>
+    <w:qFormat/>
+    <w:rsid w:val="008261BB"/>
+    <w:pPr>
+      <w:keepNext/>
+      <w:keepLines/>
+      <w:spacing w:before="160" w:after="80"/>
+      <w:outlineLvl w:val="2"/>
+    </w:pPr>
+    <w:rPr>
+      <w:rFonts w:eastAsiaTheme="majorEastAsia" w:cstheme="majorBidi"/>
+      <w:color w:val="0F4761" w:themeColor="accent1" w:themeShade="BF"/>
+      <w:sz w:val="28"/>
+      <w:szCs w:val="28"/>
+    </w:rPr>
+  </w:style>
+  <w:style w:type="paragraph" w:styleId="Heading4">
+    <w:name w:val="heading 4"/>
+    <w:basedOn w:val="Normal"/>
+    <w:next w:val="Normal"/>
+    <w:link w:val="Heading4Char"/>
+    <w:uiPriority w:val="9"/>
+    <w:semiHidden/>
+    <w:unhideWhenUsed/>
+    <w:qFormat/>
+    <w:rsid w:val="008261BB"/>
+    <w:pPr>
+      <w:keepNext/>
+      <w:keepLines/>
+      <w:spacing w:before="80" w:after="40"/>
+      <w:outlineLvl w:val="3"/>
+    </w:pPr>
+    <w:rPr>
+      <w:rFonts w:eastAsiaTheme="majorEastAsia" w:cstheme="majorBidi"/>
+      <w:i/>
+      <w:iCs/>
+      <w:color w:val="0F4761" w:themeColor="accent1" w:themeShade="BF"/>
+    </w:rPr>
+  </w:style>
+  <w:style w:type="paragraph" w:styleId="Heading5">
+    <w:name w:val="heading 5"/>
+    <w:basedOn w:val="Normal"/>
+    <w:next w:val="Normal"/>
+    <w:link w:val="Heading5Char"/>
+    <w:uiPriority w:val="9"/>
+    <w:semiHidden/>
+    <w:unhideWhenUsed/>
+    <w:qFormat/>
+    <w:rsid w:val="008261BB"/>
+    <w:pPr>
+      <w:keepNext/>
+      <w:keepLines/>
+      <w:spacing w:before="80" w:after="40"/>
+      <w:outlineLvl w:val="4"/>
+    </w:pPr>
+    <w:rPr>
+      <w:rFonts w:eastAsiaTheme="majorEastAsia" w:cstheme="majorBidi"/>
+      <w:color w:val="0F4761" w:themeColor="accent1" w:themeShade="BF"/>
+    </w:rPr>
+  </w:style>
+  <w:style w:type="paragraph" w:styleId="Heading6">
+    <w:name w:val="heading 6"/>
+    <w:basedOn w:val="Normal"/>
+    <w:next w:val="Normal"/>
+    <w:link w:val="Heading6Char"/>
+    <w:uiPriority w:val="9"/>
+    <w:semiHidden/>
+    <w:unhideWhenUsed/>
+    <w:qFormat/>
+    <w:rsid w:val="008261BB"/>
+    <w:pPr>
+      <w:keepNext/>
+      <w:keepLines/>
+      <w:spacing w:before="40" w:after="0"/>
+      <w:outlineLvl w:val="5"/>
+    </w:pPr>
+    <w:rPr>
+      <w:rFonts w:eastAsiaTheme="majorEastAsia" w:cstheme="majorBidi"/>
+      <w:i/>
+      <w:iCs/>
+      <w:color w:val="595959" w:themeColor="text1" w:themeTint="A6"/>
+    </w:rPr>
+  </w:style>
+  <w:style w:type="paragraph" w:styleId="Heading7">
+    <w:name w:val="heading 7"/>
+    <w:basedOn w:val="Normal"/>
+    <w:next w:val="Normal"/>
+    <w:link w:val="Heading7Char"/>
+    <w:uiPriority w:val="9"/>
+    <w:semiHidden/>
+    <w:unhideWhenUsed/>
+    <w:qFormat/>
+    <w:rsid w:val="008261BB"/>
+    <w:pPr>
+      <w:keepNext/>
+      <w:keepLines/>
+      <w:spacing w:before="40" w:after="0"/>
+      <w:outlineLvl w:val="6"/>
+    </w:pPr>
+    <w:rPr>
+      <w:rFonts w:eastAsiaTheme="majorEastAsia" w:cstheme="majorBidi"/>
+      <w:color w:val="595959" w:themeColor="text1" w:themeTint="A6"/>
+    </w:rPr>
+  </w:style>
+  <w:style w:type="paragraph" w:styleId="Heading8">
+    <w:name w:val="heading 8"/>
+    <w:basedOn w:val="Normal"/>
+    <w:next w:val="Normal"/>
+    <w:link w:val="Heading8Char"/>
+    <w:uiPriority w:val="9"/>
+    <w:semiHidden/>
+    <w:unhideWhenUsed/>
+    <w:qFormat/>
+    <w:rsid w:val="008261BB"/>
+    <w:pPr>
+      <w:keepNext/>
+      <w:keepLines/>
+      <w:spacing w:after="0"/>
+      <w:outlineLvl w:val="7"/>
+    </w:pPr>
+    <w:rPr>
+      <w:rFonts w:eastAsiaTheme="majorEastAsia" w:cstheme="majorBidi"/>
+      <w:i/>
+      <w:iCs/>
+      <w:color w:val="272727" w:themeColor="text1" w:themeTint="D8"/>
+    </w:rPr>
+  </w:style>
+  <w:style w:type="paragraph" w:styleId="Heading9">
+    <w:name w:val="heading 9"/>
+    <w:basedOn w:val="Normal"/>
+    <w:next w:val="Normal"/>
+    <w:link w:val="Heading9Char"/>
+    <w:uiPriority w:val="9"/>
+    <w:semiHidden/>
+    <w:unhideWhenUsed/>
+    <w:qFormat/>
+    <w:rsid w:val="008261BB"/>
+    <w:pPr>
+      <w:keepNext/>
+      <w:keepLines/>
+      <w:spacing w:after="0"/>
+      <w:outlineLvl w:val="8"/>
+    </w:pPr>
+    <w:rPr>
+      <w:rFonts w:eastAsiaTheme="majorEastAsia" w:cstheme="majorBidi"/>
+      <w:color w:val="272727" w:themeColor="text1" w:themeTint="D8"/>
+    </w:rPr>
+  </w:style>
   <w:style w:type="character" w:default="1" w:styleId="DefaultParagraphFont">
     <w:name w:val="Default Paragraph Font"/>
     <w:uiPriority w:val="1"/>
@@ -6399,20 +7073,304 @@
     <w:semiHidden/>
     <w:unhideWhenUsed/>
   </w:style>
+  <w:style w:type="character" w:customStyle="1" w:styleId="Heading1Char">
+    <w:name w:val="Heading 1 Char"/>
+    <w:basedOn w:val="DefaultParagraphFont"/>
+    <w:link w:val="Heading1"/>
+    <w:uiPriority w:val="9"/>
+    <w:rsid w:val="008261BB"/>
+    <w:rPr>
+      <w:rFonts w:asciiTheme="majorHAnsi" w:eastAsiaTheme="majorEastAsia" w:hAnsiTheme="majorHAnsi" w:cstheme="majorBidi"/>
+      <w:color w:val="0F4761" w:themeColor="accent1" w:themeShade="BF"/>
+      <w:sz w:val="40"/>
+      <w:szCs w:val="40"/>
+    </w:rPr>
+  </w:style>
+  <w:style w:type="character" w:customStyle="1" w:styleId="Heading2Char">
+    <w:name w:val="Heading 2 Char"/>
+    <w:basedOn w:val="DefaultParagraphFont"/>
+    <w:link w:val="Heading2"/>
+    <w:uiPriority w:val="9"/>
+    <w:semiHidden/>
+    <w:rsid w:val="008261BB"/>
+    <w:rPr>
+      <w:rFonts w:asciiTheme="majorHAnsi" w:eastAsiaTheme="majorEastAsia" w:hAnsiTheme="majorHAnsi" w:cstheme="majorBidi"/>
+      <w:color w:val="0F4761" w:themeColor="accent1" w:themeShade="BF"/>
+      <w:sz w:val="32"/>
+      <w:szCs w:val="32"/>
+    </w:rPr>
+  </w:style>
+  <w:style w:type="character" w:customStyle="1" w:styleId="Heading3Char">
+    <w:name w:val="Heading 3 Char"/>
+    <w:basedOn w:val="DefaultParagraphFont"/>
+    <w:link w:val="Heading3"/>
+    <w:uiPriority w:val="9"/>
+    <w:semiHidden/>
+    <w:rsid w:val="008261BB"/>
+    <w:rPr>
+      <w:rFonts w:eastAsiaTheme="majorEastAsia" w:cstheme="majorBidi"/>
+      <w:color w:val="0F4761" w:themeColor="accent1" w:themeShade="BF"/>
+      <w:sz w:val="28"/>
+      <w:szCs w:val="28"/>
+    </w:rPr>
+  </w:style>
+  <w:style w:type="character" w:customStyle="1" w:styleId="Heading4Char">
+    <w:name w:val="Heading 4 Char"/>
+    <w:basedOn w:val="DefaultParagraphFont"/>
+    <w:link w:val="Heading4"/>
+    <w:uiPriority w:val="9"/>
+    <w:semiHidden/>
+    <w:rsid w:val="008261BB"/>
+    <w:rPr>
+      <w:rFonts w:eastAsiaTheme="majorEastAsia" w:cstheme="majorBidi"/>
+      <w:i/>
+      <w:iCs/>
+      <w:color w:val="0F4761" w:themeColor="accent1" w:themeShade="BF"/>
+    </w:rPr>
+  </w:style>
+  <w:style w:type="character" w:customStyle="1" w:styleId="Heading5Char">
+    <w:name w:val="Heading 5 Char"/>
+    <w:basedOn w:val="DefaultParagraphFont"/>
+    <w:link w:val="Heading5"/>
+    <w:uiPriority w:val="9"/>
+    <w:semiHidden/>
+    <w:rsid w:val="008261BB"/>
+    <w:rPr>
+      <w:rFonts w:eastAsiaTheme="majorEastAsia" w:cstheme="majorBidi"/>
+      <w:color w:val="0F4761" w:themeColor="accent1" w:themeShade="BF"/>
+    </w:rPr>
+  </w:style>
+  <w:style w:type="character" w:customStyle="1" w:styleId="Heading6Char">
+    <w:name w:val="Heading 6 Char"/>
+    <w:basedOn w:val="DefaultParagraphFont"/>
+    <w:link w:val="Heading6"/>
+    <w:uiPriority w:val="9"/>
+    <w:semiHidden/>
+    <w:rsid w:val="008261BB"/>
+    <w:rPr>
+      <w:rFonts w:eastAsiaTheme="majorEastAsia" w:cstheme="majorBidi"/>
+      <w:i/>
+      <w:iCs/>
+      <w:color w:val="595959" w:themeColor="text1" w:themeTint="A6"/>
+    </w:rPr>
+  </w:style>
+  <w:style w:type="character" w:customStyle="1" w:styleId="Heading7Char">
+    <w:name w:val="Heading 7 Char"/>
+    <w:basedOn w:val="DefaultParagraphFont"/>
+    <w:link w:val="Heading7"/>
+    <w:uiPriority w:val="9"/>
+    <w:semiHidden/>
+    <w:rsid w:val="008261BB"/>
+    <w:rPr>
+      <w:rFonts w:eastAsiaTheme="majorEastAsia" w:cstheme="majorBidi"/>
+      <w:color w:val="595959" w:themeColor="text1" w:themeTint="A6"/>
+    </w:rPr>
+  </w:style>
+  <w:style w:type="character" w:customStyle="1" w:styleId="Heading8Char">
+    <w:name w:val="Heading 8 Char"/>
+    <w:basedOn w:val="DefaultParagraphFont"/>
+    <w:link w:val="Heading8"/>
+    <w:uiPriority w:val="9"/>
+    <w:semiHidden/>
+    <w:rsid w:val="008261BB"/>
+    <w:rPr>
+      <w:rFonts w:eastAsiaTheme="majorEastAsia" w:cstheme="majorBidi"/>
+      <w:i/>
+      <w:iCs/>
+      <w:color w:val="272727" w:themeColor="text1" w:themeTint="D8"/>
+    </w:rPr>
+  </w:style>
+  <w:style w:type="character" w:customStyle="1" w:styleId="Heading9Char">
+    <w:name w:val="Heading 9 Char"/>
+    <w:basedOn w:val="DefaultParagraphFont"/>
+    <w:link w:val="Heading9"/>
+    <w:uiPriority w:val="9"/>
+    <w:semiHidden/>
+    <w:rsid w:val="008261BB"/>
+    <w:rPr>
+      <w:rFonts w:eastAsiaTheme="majorEastAsia" w:cstheme="majorBidi"/>
+      <w:color w:val="272727" w:themeColor="text1" w:themeTint="D8"/>
+    </w:rPr>
+  </w:style>
+  <w:style w:type="paragraph" w:styleId="Title">
+    <w:name w:val="Title"/>
+    <w:basedOn w:val="Normal"/>
+    <w:next w:val="Normal"/>
+    <w:link w:val="TitleChar"/>
+    <w:uiPriority w:val="10"/>
+    <w:qFormat/>
+    <w:rsid w:val="008261BB"/>
+    <w:pPr>
+      <w:spacing w:after="80" w:line="240" w:lineRule="auto"/>
+      <w:contextualSpacing/>
+    </w:pPr>
+    <w:rPr>
+      <w:rFonts w:asciiTheme="majorHAnsi" w:eastAsiaTheme="majorEastAsia" w:hAnsiTheme="majorHAnsi" w:cstheme="majorBidi"/>
+      <w:spacing w:val="-10"/>
+      <w:kern w:val="28"/>
+      <w:sz w:val="56"/>
+      <w:szCs w:val="56"/>
+    </w:rPr>
+  </w:style>
+  <w:style w:type="character" w:customStyle="1" w:styleId="TitleChar">
+    <w:name w:val="Title Char"/>
+    <w:basedOn w:val="DefaultParagraphFont"/>
+    <w:link w:val="Title"/>
+    <w:uiPriority w:val="10"/>
+    <w:rsid w:val="008261BB"/>
+    <w:rPr>
+      <w:rFonts w:asciiTheme="majorHAnsi" w:eastAsiaTheme="majorEastAsia" w:hAnsiTheme="majorHAnsi" w:cstheme="majorBidi"/>
+      <w:spacing w:val="-10"/>
+      <w:kern w:val="28"/>
+      <w:sz w:val="56"/>
+      <w:szCs w:val="56"/>
+    </w:rPr>
+  </w:style>
+  <w:style w:type="paragraph" w:styleId="Subtitle">
+    <w:name w:val="Subtitle"/>
+    <w:basedOn w:val="Normal"/>
+    <w:next w:val="Normal"/>
+    <w:link w:val="SubtitleChar"/>
+    <w:uiPriority w:val="11"/>
+    <w:qFormat/>
+    <w:rsid w:val="008261BB"/>
+    <w:pPr>
+      <w:numPr>
+        <w:ilvl w:val="1"/>
+      </w:numPr>
+    </w:pPr>
+    <w:rPr>
+      <w:rFonts w:eastAsiaTheme="majorEastAsia" w:cstheme="majorBidi"/>
+      <w:color w:val="595959" w:themeColor="text1" w:themeTint="A6"/>
+      <w:spacing w:val="15"/>
+      <w:sz w:val="28"/>
+      <w:szCs w:val="28"/>
+    </w:rPr>
+  </w:style>
+  <w:style w:type="character" w:customStyle="1" w:styleId="SubtitleChar">
+    <w:name w:val="Subtitle Char"/>
+    <w:basedOn w:val="DefaultParagraphFont"/>
+    <w:link w:val="Subtitle"/>
+    <w:uiPriority w:val="11"/>
+    <w:rsid w:val="008261BB"/>
+    <w:rPr>
+      <w:rFonts w:eastAsiaTheme="majorEastAsia" w:cstheme="majorBidi"/>
+      <w:color w:val="595959" w:themeColor="text1" w:themeTint="A6"/>
+      <w:spacing w:val="15"/>
+      <w:sz w:val="28"/>
+      <w:szCs w:val="28"/>
+    </w:rPr>
+  </w:style>
+  <w:style w:type="paragraph" w:styleId="Quote">
+    <w:name w:val="Quote"/>
+    <w:basedOn w:val="Normal"/>
+    <w:next w:val="Normal"/>
+    <w:link w:val="QuoteChar"/>
+    <w:uiPriority w:val="29"/>
+    <w:qFormat/>
+    <w:rsid w:val="008261BB"/>
+    <w:pPr>
+      <w:spacing w:before="160"/>
+      <w:jc w:val="center"/>
+    </w:pPr>
+    <w:rPr>
+      <w:i/>
+      <w:iCs/>
+      <w:color w:val="404040" w:themeColor="text1" w:themeTint="BF"/>
+    </w:rPr>
+  </w:style>
+  <w:style w:type="character" w:customStyle="1" w:styleId="QuoteChar">
+    <w:name w:val="Quote Char"/>
+    <w:basedOn w:val="DefaultParagraphFont"/>
+    <w:link w:val="Quote"/>
+    <w:uiPriority w:val="29"/>
+    <w:rsid w:val="008261BB"/>
+    <w:rPr>
+      <w:i/>
+      <w:iCs/>
+      <w:color w:val="404040" w:themeColor="text1" w:themeTint="BF"/>
+    </w:rPr>
+  </w:style>
+  <w:style w:type="paragraph" w:styleId="ListParagraph">
+    <w:name w:val="List Paragraph"/>
+    <w:basedOn w:val="Normal"/>
+    <w:uiPriority w:val="34"/>
+    <w:qFormat/>
+    <w:rsid w:val="008261BB"/>
+    <w:pPr>
+      <w:ind w:left="720"/>
+      <w:contextualSpacing/>
+    </w:pPr>
+  </w:style>
+  <w:style w:type="character" w:styleId="IntenseEmphasis">
+    <w:name w:val="Intense Emphasis"/>
+    <w:basedOn w:val="DefaultParagraphFont"/>
+    <w:uiPriority w:val="21"/>
+    <w:qFormat/>
+    <w:rsid w:val="008261BB"/>
+    <w:rPr>
+      <w:i/>
+      <w:iCs/>
+      <w:color w:val="0F4761" w:themeColor="accent1" w:themeShade="BF"/>
+    </w:rPr>
+  </w:style>
+  <w:style w:type="paragraph" w:styleId="IntenseQuote">
+    <w:name w:val="Intense Quote"/>
+    <w:basedOn w:val="Normal"/>
+    <w:next w:val="Normal"/>
+    <w:link w:val="IntenseQuoteChar"/>
+    <w:uiPriority w:val="30"/>
+    <w:qFormat/>
+    <w:rsid w:val="008261BB"/>
+    <w:pPr>
+      <w:pBdr>
+        <w:top w:val="single" w:sz="4" w:space="10" w:color="0F4761" w:themeColor="accent1" w:themeShade="BF"/>
+        <w:bottom w:val="single" w:sz="4" w:space="10" w:color="0F4761" w:themeColor="accent1" w:themeShade="BF"/>
+      </w:pBdr>
+      <w:spacing w:before="360" w:after="360"/>
+      <w:ind w:left="864" w:right="864"/>
+      <w:jc w:val="center"/>
+    </w:pPr>
+    <w:rPr>
+      <w:i/>
+      <w:iCs/>
+      <w:color w:val="0F4761" w:themeColor="accent1" w:themeShade="BF"/>
+    </w:rPr>
+  </w:style>
+  <w:style w:type="character" w:customStyle="1" w:styleId="IntenseQuoteChar">
+    <w:name w:val="Intense Quote Char"/>
+    <w:basedOn w:val="DefaultParagraphFont"/>
+    <w:link w:val="IntenseQuote"/>
+    <w:uiPriority w:val="30"/>
+    <w:rsid w:val="008261BB"/>
+    <w:rPr>
+      <w:i/>
+      <w:iCs/>
+      <w:color w:val="0F4761" w:themeColor="accent1" w:themeShade="BF"/>
+    </w:rPr>
+  </w:style>
+  <w:style w:type="character" w:styleId="IntenseReference">
+    <w:name w:val="Intense Reference"/>
+    <w:basedOn w:val="DefaultParagraphFont"/>
+    <w:uiPriority w:val="32"/>
+    <w:qFormat/>
+    <w:rsid w:val="008261BB"/>
+    <w:rPr>
+      <w:b/>
+      <w:bCs/>
+      <w:smallCaps/>
+      <w:color w:val="0F4761" w:themeColor="accent1" w:themeShade="BF"/>
+      <w:spacing w:val="5"/>
+    </w:rPr>
+  </w:style>
   <w:style w:type="table" w:styleId="TableGrid">
     <w:name w:val="Table Grid"/>
     <w:basedOn w:val="TableNormal"/>
     <w:uiPriority w:val="39"/>
-    <w:rsid w:val="008D345B"/>
+    <w:rsid w:val="008261BB"/>
     <w:pPr>
       <w:spacing w:after="0" w:line="240" w:lineRule="auto"/>
     </w:pPr>
-    <w:rPr>
-      <w:kern w:val="2"/>
-      <w:sz w:val="24"/>
-      <w:szCs w:val="24"/>
-      <w14:ligatures w14:val="standardContextual"/>
-    </w:rPr>
     <w:tblPr>
       <w:tblBorders>
         <w:top w:val="single" w:sz="4" w:space="0" w:color="auto"/>
@@ -6429,9 +7387,9 @@
     <w:basedOn w:val="DefaultParagraphFont"/>
     <w:uiPriority w:val="99"/>
     <w:unhideWhenUsed/>
-    <w:rsid w:val="008D345B"/>
+    <w:rsid w:val="008261BB"/>
     <w:rPr>
-      <w:color w:val="0563C1" w:themeColor="hyperlink"/>
+      <w:color w:val="467886" w:themeColor="hyperlink"/>
       <w:u w:val="single"/>
     </w:rPr>
   </w:style>
@@ -6439,16 +7397,10 @@
     <w:name w:val="No Spacing"/>
     <w:uiPriority w:val="1"/>
     <w:qFormat/>
-    <w:rsid w:val="008D345B"/>
+    <w:rsid w:val="008261BB"/>
     <w:pPr>
       <w:spacing w:after="0" w:line="240" w:lineRule="auto"/>
     </w:pPr>
-    <w:rPr>
-      <w:kern w:val="2"/>
-      <w:sz w:val="24"/>
-      <w:szCs w:val="24"/>
-      <w14:ligatures w14:val="standardContextual"/>
-    </w:rPr>
   </w:style>
   <w:style w:type="character" w:styleId="CommentReference">
     <w:name w:val="annotation reference"/>
@@ -6456,7 +7408,7 @@
     <w:uiPriority w:val="99"/>
     <w:semiHidden/>
     <w:unhideWhenUsed/>
-    <w:rsid w:val="008D345B"/>
+    <w:rsid w:val="00462CE6"/>
     <w:rPr>
       <w:sz w:val="16"/>
       <w:szCs w:val="16"/>
@@ -6468,15 +7420,13 @@
     <w:link w:val="CommentTextChar"/>
     <w:uiPriority w:val="99"/>
     <w:unhideWhenUsed/>
-    <w:rsid w:val="008D345B"/>
+    <w:rsid w:val="00462CE6"/>
     <w:pPr>
       <w:spacing w:line="240" w:lineRule="auto"/>
     </w:pPr>
     <w:rPr>
-      <w:kern w:val="2"/>
       <w:sz w:val="20"/>
       <w:szCs w:val="20"/>
-      <w14:ligatures w14:val="standardContextual"/>
     </w:rPr>
   </w:style>
   <w:style w:type="character" w:customStyle="1" w:styleId="CommentTextChar">
@@ -6484,22 +7434,38 @@
     <w:basedOn w:val="DefaultParagraphFont"/>
     <w:link w:val="CommentText"/>
     <w:uiPriority w:val="99"/>
-    <w:rsid w:val="008D345B"/>
+    <w:rsid w:val="00462CE6"/>
     <w:rPr>
-      <w:kern w:val="2"/>
       <w:sz w:val="20"/>
       <w:szCs w:val="20"/>
-      <w14:ligatures w14:val="standardContextual"/>
     </w:rPr>
   </w:style>
-  <w:style w:type="character" w:styleId="PlaceholderText">
-    <w:name w:val="Placeholder Text"/>
-    <w:basedOn w:val="DefaultParagraphFont"/>
+  <w:style w:type="paragraph" w:styleId="CommentSubject">
+    <w:name w:val="annotation subject"/>
+    <w:basedOn w:val="CommentText"/>
+    <w:next w:val="CommentText"/>
+    <w:link w:val="CommentSubjectChar"/>
     <w:uiPriority w:val="99"/>
     <w:semiHidden/>
-    <w:rsid w:val="001075BE"/>
+    <w:unhideWhenUsed/>
+    <w:rsid w:val="00462CE6"/>
     <w:rPr>
-      <w:color w:val="666666"/>
+      <w:b/>
+      <w:bCs/>
+    </w:rPr>
+  </w:style>
+  <w:style w:type="character" w:customStyle="1" w:styleId="CommentSubjectChar">
+    <w:name w:val="Comment Subject Char"/>
+    <w:basedOn w:val="CommentTextChar"/>
+    <w:link w:val="CommentSubject"/>
+    <w:uiPriority w:val="99"/>
+    <w:semiHidden/>
+    <w:rsid w:val="00462CE6"/>
+    <w:rPr>
+      <w:b/>
+      <w:bCs/>
+      <w:sz w:val="20"/>
+      <w:szCs w:val="20"/>
     </w:rPr>
   </w:style>
 </w:styles>
@@ -6516,44 +7482,44 @@
         <a:sysClr val="window" lastClr="FFFFFF"/>
       </a:lt1>
       <a:dk2>
-        <a:srgbClr val="44546A"/>
+        <a:srgbClr val="0E2841"/>
       </a:dk2>
       <a:lt2>
-        <a:srgbClr val="E7E6E6"/>
+        <a:srgbClr val="E8E8E8"/>
       </a:lt2>
       <a:accent1>
-        <a:srgbClr val="5B9BD5"/>
+        <a:srgbClr val="156082"/>
       </a:accent1>
       <a:accent2>
-        <a:srgbClr val="ED7D31"/>
+        <a:srgbClr val="E97132"/>
       </a:accent2>
       <a:accent3>
-        <a:srgbClr val="A5A5A5"/>
+        <a:srgbClr val="196B24"/>
       </a:accent3>
       <a:accent4>
-        <a:srgbClr val="FFC000"/>
+        <a:srgbClr val="0F9ED5"/>
       </a:accent4>
       <a:accent5>
-        <a:srgbClr val="4472C4"/>
+        <a:srgbClr val="A02B93"/>
       </a:accent5>
       <a:accent6>
-        <a:srgbClr val="70AD47"/>
+        <a:srgbClr val="4EA72E"/>
       </a:accent6>
       <a:hlink>
-        <a:srgbClr val="0563C1"/>
+        <a:srgbClr val="467886"/>
       </a:hlink>
       <a:folHlink>
-        <a:srgbClr val="954F72"/>
+        <a:srgbClr val="96607D"/>
       </a:folHlink>
     </a:clrScheme>
     <a:fontScheme name="Office">
       <a:majorFont>
-        <a:latin typeface="Calibri Light" panose="020F0302020204030204"/>
+        <a:latin typeface="Aptos Display" panose="02110004020202020204"/>
         <a:ea typeface=""/>
         <a:cs typeface=""/>
-        <a:font script="Jpan" typeface="ＭＳ ゴシック"/>
+        <a:font script="Jpan" typeface="游ゴシック Light"/>
         <a:font script="Hang" typeface="맑은 고딕"/>
-        <a:font script="Hans" typeface="宋体"/>
+        <a:font script="Hans" typeface="等线 Light"/>
         <a:font script="Hant" typeface="新細明體"/>
         <a:font script="Arab" typeface="Times New Roman"/>
         <a:font script="Hebr" typeface="Times New Roman"/>
@@ -6581,14 +7547,31 @@
         <a:font script="Viet" typeface="Times New Roman"/>
         <a:font script="Uigh" typeface="Microsoft Uighur"/>
         <a:font script="Geor" typeface="Sylfaen"/>
+        <a:font script="Armn" typeface="Arial"/>
+        <a:font script="Bugi" typeface="Leelawadee UI"/>
+        <a:font script="Bopo" typeface="Microsoft JhengHei"/>
+        <a:font script="Java" typeface="Javanese Text"/>
+        <a:font script="Lisu" typeface="Segoe UI"/>
+        <a:font script="Mymr" typeface="Myanmar Text"/>
+        <a:font script="Nkoo" typeface="Ebrima"/>
+        <a:font script="Olck" typeface="Nirmala UI"/>
+        <a:font script="Osma" typeface="Ebrima"/>
+        <a:font script="Phag" typeface="Phagspa"/>
+        <a:font script="Syrn" typeface="Estrangelo Edessa"/>
+        <a:font script="Syrj" typeface="Estrangelo Edessa"/>
+        <a:font script="Syre" typeface="Estrangelo Edessa"/>
+        <a:font script="Sora" typeface="Nirmala UI"/>
+        <a:font script="Tale" typeface="Microsoft Tai Le"/>
+        <a:font script="Talu" typeface="Microsoft New Tai Lue"/>
+        <a:font script="Tfng" typeface="Ebrima"/>
       </a:majorFont>
       <a:minorFont>
-        <a:latin typeface="Calibri" panose="020F0502020204030204"/>
+        <a:latin typeface="Aptos" panose="02110004020202020204"/>
         <a:ea typeface=""/>
         <a:cs typeface=""/>
-        <a:font script="Jpan" typeface="ＭＳ 明朝"/>
+        <a:font script="Jpan" typeface="游明朝"/>
         <a:font script="Hang" typeface="맑은 고딕"/>
-        <a:font script="Hans" typeface="宋体"/>
+        <a:font script="Hans" typeface="等线"/>
         <a:font script="Hant" typeface="新細明體"/>
         <a:font script="Arab" typeface="Arial"/>
         <a:font script="Hebr" typeface="Arial"/>
@@ -6616,6 +7599,23 @@
         <a:font script="Viet" typeface="Arial"/>
         <a:font script="Uigh" typeface="Microsoft Uighur"/>
         <a:font script="Geor" typeface="Sylfaen"/>
+        <a:font script="Armn" typeface="Arial"/>
+        <a:font script="Bugi" typeface="Leelawadee UI"/>
+        <a:font script="Bopo" typeface="Microsoft JhengHei"/>
+        <a:font script="Java" typeface="Javanese Text"/>
+        <a:font script="Lisu" typeface="Segoe UI"/>
+        <a:font script="Mymr" typeface="Myanmar Text"/>
+        <a:font script="Nkoo" typeface="Ebrima"/>
+        <a:font script="Olck" typeface="Nirmala UI"/>
+        <a:font script="Osma" typeface="Ebrima"/>
+        <a:font script="Phag" typeface="Phagspa"/>
+        <a:font script="Syrn" typeface="Estrangelo Edessa"/>
+        <a:font script="Syrj" typeface="Estrangelo Edessa"/>
+        <a:font script="Syre" typeface="Estrangelo Edessa"/>
+        <a:font script="Sora" typeface="Nirmala UI"/>
+        <a:font script="Tale" typeface="Microsoft Tai Le"/>
+        <a:font script="Talu" typeface="Microsoft New Tai Lue"/>
+        <a:font script="Tfng" typeface="Ebrima"/>
       </a:minorFont>
     </a:fontScheme>
     <a:fmtScheme name="Office">
@@ -6677,13 +7677,6 @@
         </a:gradFill>
       </a:fillStyleLst>
       <a:lnStyleLst>
-        <a:ln w="6350" cap="flat" cmpd="sng" algn="ctr">
-          <a:solidFill>
-            <a:schemeClr val="phClr"/>
-          </a:solidFill>
-          <a:prstDash val="solid"/>
-          <a:miter lim="800000"/>
-        </a:ln>
         <a:ln w="12700" cap="flat" cmpd="sng" algn="ctr">
           <a:solidFill>
             <a:schemeClr val="phClr"/>
@@ -6692,6 +7685,13 @@
           <a:miter lim="800000"/>
         </a:ln>
         <a:ln w="19050" cap="flat" cmpd="sng" algn="ctr">
+          <a:solidFill>
+            <a:schemeClr val="phClr"/>
+          </a:solidFill>
+          <a:prstDash val="solid"/>
+          <a:miter lim="800000"/>
+        </a:ln>
+        <a:ln w="25400" cap="flat" cmpd="sng" algn="ctr">
           <a:solidFill>
             <a:schemeClr val="phClr"/>
           </a:solidFill>
@@ -6756,12 +7756,50 @@
       </a:bgFillStyleLst>
     </a:fmtScheme>
   </a:themeElements>
-  <a:objectDefaults/>
+  <a:objectDefaults>
+    <a:lnDef>
+      <a:spPr/>
+      <a:bodyPr/>
+      <a:lstStyle/>
+      <a:style>
+        <a:lnRef idx="2">
+          <a:schemeClr val="accent1"/>
+        </a:lnRef>
+        <a:fillRef idx="0">
+          <a:schemeClr val="accent1"/>
+        </a:fillRef>
+        <a:effectRef idx="1">
+          <a:schemeClr val="accent1"/>
+        </a:effectRef>
+        <a:fontRef idx="minor">
+          <a:schemeClr val="tx1"/>
+        </a:fontRef>
+      </a:style>
+    </a:lnDef>
+  </a:objectDefaults>
   <a:extraClrSchemeLst/>
   <a:extLst>
     <a:ext uri="{05A4C25C-085E-4340-85A3-A5531E510DB2}">
-      <thm15:themeFamily xmlns:thm15="http://schemas.microsoft.com/office/thememl/2012/main" name="Office Theme" id="{62F939B6-93AF-4DB8-9C6B-D6C7DFDC589F}" vid="{4A3C46E8-61CC-4603-A589-7422A47A8E4A}"/>
+      <thm15:themeFamily xmlns:thm15="http://schemas.microsoft.com/office/thememl/2012/main" name="Office Theme" id="{2E142A2C-CD16-42D6-873A-C26D2A0506FA}" vid="{1BDDFF52-6CD6-40A5-AB3C-68EB2F1E4D0A}"/>
     </a:ext>
   </a:extLst>
 </a:theme>
+</file>
+
+<file path=word/webextensions/taskpanes.xml><?xml version="1.0" encoding="utf-8"?>
+<wetp:taskpanes xmlns:wetp="http://schemas.microsoft.com/office/webextensions/taskpanes/2010/11">
+  <wetp:taskpane dockstate="right" visibility="0" width="570" row="3">
+    <wetp:webextensionref xmlns:r="http://schemas.openxmlformats.org/officeDocument/2006/relationships" r:id="rId1"/>
+  </wetp:taskpane>
+</wetp:taskpanes>
+</file>
+
+<file path=word/webextensions/webextension1.xml><?xml version="1.0" encoding="utf-8"?>
+<we:webextension xmlns:we="http://schemas.microsoft.com/office/webextensions/webextension/2010/11" id="{68A5E5BD-AD53-4CFD-80C6-6993ADB15415}">
+  <we:reference id="7a514d73-03c9-4a9f-a5f3-c246ac785751" version="1.0.1.0" store="developer" storeType="Registry"/>
+  <we:alternateReferences/>
+  <we:properties/>
+  <we:bindings/>
+  <we:snapshot xmlns:r="http://schemas.openxmlformats.org/officeDocument/2006/relationships"/>
+</we:webextension>
 </file>
</xml_diff>